<commit_message>
Requirements along with Scenarios updated
have a look.
</commit_message>
<xml_diff>
--- a/Requirements.docx
+++ b/Requirements.docx
@@ -5,243 +5,726 @@
     <w:p>
       <w:pPr>
         <w:rPr>
+          <w:rFonts w:ascii="Times New Roman" w:hAnsi="Times New Roman" w:cs="Times New Roman"/>
           <w:b/>
-          <w:sz w:val="28"/>
-          <w:szCs w:val="28"/>
-        </w:rPr>
-      </w:pPr>
-      <w:r>
+          <w:sz w:val="24"/>
+          <w:szCs w:val="24"/>
+        </w:rPr>
+      </w:pPr>
+      <w:r>
+        <w:rPr>
+          <w:rFonts w:ascii="Times New Roman" w:hAnsi="Times New Roman" w:cs="Times New Roman"/>
+          <w:sz w:val="24"/>
+          <w:szCs w:val="24"/>
+        </w:rPr>
         <w:t xml:space="preserve">                                                                                    </w:t>
       </w:r>
       <w:r>
         <w:rPr>
+          <w:rFonts w:ascii="Times New Roman" w:hAnsi="Times New Roman" w:cs="Times New Roman"/>
           <w:b/>
-          <w:sz w:val="28"/>
-          <w:szCs w:val="28"/>
+          <w:sz w:val="24"/>
+          <w:szCs w:val="24"/>
         </w:rPr>
         <w:t>POWER ENJoy</w:t>
       </w:r>
     </w:p>
-    <w:p/>
-    <w:p/>
-    <w:p>
-      <w:r>
+    <w:p>
+      <w:pPr>
+        <w:rPr>
+          <w:rFonts w:ascii="Times New Roman" w:hAnsi="Times New Roman" w:cs="Times New Roman"/>
+          <w:sz w:val="24"/>
+          <w:szCs w:val="24"/>
+        </w:rPr>
+      </w:pPr>
+    </w:p>
+    <w:p>
+      <w:pPr>
+        <w:rPr>
+          <w:rFonts w:ascii="Times New Roman" w:hAnsi="Times New Roman" w:cs="Times New Roman"/>
+          <w:sz w:val="24"/>
+          <w:szCs w:val="24"/>
+        </w:rPr>
+      </w:pPr>
+    </w:p>
+    <w:p>
+      <w:pPr>
+        <w:rPr>
+          <w:rFonts w:ascii="Times New Roman" w:hAnsi="Times New Roman" w:cs="Times New Roman"/>
+          <w:sz w:val="24"/>
+          <w:szCs w:val="24"/>
+        </w:rPr>
+      </w:pPr>
+      <w:r>
+        <w:rPr>
+          <w:rFonts w:ascii="Times New Roman" w:hAnsi="Times New Roman" w:cs="Times New Roman"/>
+          <w:sz w:val="24"/>
+          <w:szCs w:val="24"/>
+        </w:rPr>
         <w:t>3.Requirement</w:t>
       </w:r>
       <w:r>
+        <w:rPr>
+          <w:rFonts w:ascii="Times New Roman" w:hAnsi="Times New Roman" w:cs="Times New Roman"/>
+          <w:sz w:val="24"/>
+          <w:szCs w:val="24"/>
+        </w:rPr>
         <w:t>s</w:t>
       </w:r>
-      <w:bookmarkStart w:id="0" w:name="_GoBack"/>
-      <w:bookmarkEnd w:id="0"/>
-    </w:p>
-    <w:p/>
-    <w:p>
-      <w:r>
+    </w:p>
+    <w:p>
+      <w:pPr>
+        <w:rPr>
+          <w:rFonts w:ascii="Times New Roman" w:hAnsi="Times New Roman" w:cs="Times New Roman"/>
+          <w:sz w:val="24"/>
+          <w:szCs w:val="24"/>
+        </w:rPr>
+      </w:pPr>
+    </w:p>
+    <w:p>
+      <w:pPr>
+        <w:rPr>
+          <w:rFonts w:ascii="Times New Roman" w:hAnsi="Times New Roman" w:cs="Times New Roman"/>
+          <w:sz w:val="24"/>
+          <w:szCs w:val="24"/>
+        </w:rPr>
+      </w:pPr>
+      <w:r>
+        <w:rPr>
+          <w:rFonts w:ascii="Times New Roman" w:hAnsi="Times New Roman" w:cs="Times New Roman"/>
+          <w:sz w:val="24"/>
+          <w:szCs w:val="24"/>
+        </w:rPr>
         <w:t xml:space="preserve">The following requirements have been elicited with respect to the domain properties and assumptions mentioned above </w:t>
       </w:r>
-      <w:r>
+      <w:proofErr w:type="gramStart"/>
+      <w:r>
+        <w:rPr>
+          <w:rFonts w:ascii="Times New Roman" w:hAnsi="Times New Roman" w:cs="Times New Roman"/>
+          <w:sz w:val="24"/>
+          <w:szCs w:val="24"/>
+        </w:rPr>
         <w:t>in order</w:t>
       </w:r>
       <w:r>
-        <w:t xml:space="preserve"> to satisfy the goals:</w:t>
-      </w:r>
-    </w:p>
-    <w:p/>
-    <w:p>
-      <w:r>
+        <w:rPr>
+          <w:rFonts w:ascii="Times New Roman" w:hAnsi="Times New Roman" w:cs="Times New Roman"/>
+          <w:sz w:val="24"/>
+          <w:szCs w:val="24"/>
+        </w:rPr>
+        <w:t xml:space="preserve"> to</w:t>
+      </w:r>
+      <w:proofErr w:type="gramEnd"/>
+      <w:r>
+        <w:rPr>
+          <w:rFonts w:ascii="Times New Roman" w:hAnsi="Times New Roman" w:cs="Times New Roman"/>
+          <w:sz w:val="24"/>
+          <w:szCs w:val="24"/>
+        </w:rPr>
+        <w:t xml:space="preserve"> satisfy the goals:</w:t>
+      </w:r>
+    </w:p>
+    <w:p>
+      <w:pPr>
+        <w:rPr>
+          <w:rFonts w:ascii="Times New Roman" w:hAnsi="Times New Roman" w:cs="Times New Roman"/>
+          <w:sz w:val="24"/>
+          <w:szCs w:val="24"/>
+        </w:rPr>
+      </w:pPr>
+    </w:p>
+    <w:p>
+      <w:pPr>
+        <w:rPr>
+          <w:rFonts w:ascii="Times New Roman" w:hAnsi="Times New Roman" w:cs="Times New Roman"/>
+          <w:sz w:val="24"/>
+          <w:szCs w:val="24"/>
+        </w:rPr>
+      </w:pPr>
+      <w:r>
+        <w:rPr>
+          <w:rFonts w:ascii="Times New Roman" w:hAnsi="Times New Roman" w:cs="Times New Roman"/>
+          <w:sz w:val="24"/>
+          <w:szCs w:val="24"/>
+        </w:rPr>
         <w:t xml:space="preserve">  * Registration of User to the system:</w:t>
       </w:r>
     </w:p>
     <w:p>
-      <w:r>
-        <w:tab/>
-      </w:r>
-      <w:r>
+      <w:pPr>
+        <w:rPr>
+          <w:rFonts w:ascii="Times New Roman" w:hAnsi="Times New Roman" w:cs="Times New Roman"/>
+          <w:sz w:val="24"/>
+          <w:szCs w:val="24"/>
+        </w:rPr>
+      </w:pPr>
+      <w:r>
+        <w:rPr>
+          <w:rFonts w:ascii="Times New Roman" w:hAnsi="Times New Roman" w:cs="Times New Roman"/>
+          <w:sz w:val="24"/>
+          <w:szCs w:val="24"/>
+        </w:rPr>
+        <w:tab/>
+      </w:r>
+      <w:r>
+        <w:rPr>
+          <w:rFonts w:ascii="Times New Roman" w:hAnsi="Times New Roman" w:cs="Times New Roman"/>
+          <w:sz w:val="24"/>
+          <w:szCs w:val="24"/>
+        </w:rPr>
         <w:tab/>
         <w:t>-The system needs to provide mandatory sign up and payment options for the</w:t>
       </w:r>
       <w:r>
+        <w:rPr>
+          <w:rFonts w:ascii="Times New Roman" w:hAnsi="Times New Roman" w:cs="Times New Roman"/>
+          <w:sz w:val="24"/>
+          <w:szCs w:val="24"/>
+        </w:rPr>
         <w:t xml:space="preserve"> guest</w:t>
       </w:r>
       <w:r>
+        <w:rPr>
+          <w:rFonts w:ascii="Times New Roman" w:hAnsi="Times New Roman" w:cs="Times New Roman"/>
+          <w:sz w:val="24"/>
+          <w:szCs w:val="24"/>
+        </w:rPr>
         <w:t xml:space="preserve"> users</w:t>
       </w:r>
       <w:r>
+        <w:rPr>
+          <w:rFonts w:ascii="Times New Roman" w:hAnsi="Times New Roman" w:cs="Times New Roman"/>
+          <w:sz w:val="24"/>
+          <w:szCs w:val="24"/>
+        </w:rPr>
         <w:t xml:space="preserve"> who wants to register </w:t>
       </w:r>
       <w:r>
+        <w:rPr>
+          <w:rFonts w:ascii="Times New Roman" w:hAnsi="Times New Roman" w:cs="Times New Roman"/>
+          <w:sz w:val="24"/>
+          <w:szCs w:val="24"/>
+        </w:rPr>
         <w:t>to</w:t>
       </w:r>
       <w:r>
+        <w:rPr>
+          <w:rFonts w:ascii="Times New Roman" w:hAnsi="Times New Roman" w:cs="Times New Roman"/>
+          <w:sz w:val="24"/>
+          <w:szCs w:val="24"/>
+        </w:rPr>
         <w:t xml:space="preserve"> use the car sharing service</w:t>
       </w:r>
       <w:r>
+        <w:rPr>
+          <w:rFonts w:ascii="Times New Roman" w:hAnsi="Times New Roman" w:cs="Times New Roman"/>
+          <w:sz w:val="24"/>
+          <w:szCs w:val="24"/>
+        </w:rPr>
         <w:t>.</w:t>
       </w:r>
     </w:p>
     <w:p>
-      <w:r>
-        <w:tab/>
-      </w:r>
-      <w:r>
+      <w:pPr>
+        <w:rPr>
+          <w:rFonts w:ascii="Times New Roman" w:hAnsi="Times New Roman" w:cs="Times New Roman"/>
+          <w:sz w:val="24"/>
+          <w:szCs w:val="24"/>
+        </w:rPr>
+      </w:pPr>
+      <w:r>
+        <w:rPr>
+          <w:rFonts w:ascii="Times New Roman" w:hAnsi="Times New Roman" w:cs="Times New Roman"/>
+          <w:sz w:val="24"/>
+          <w:szCs w:val="24"/>
+        </w:rPr>
+        <w:tab/>
+      </w:r>
+      <w:r>
+        <w:rPr>
+          <w:rFonts w:ascii="Times New Roman" w:hAnsi="Times New Roman" w:cs="Times New Roman"/>
+          <w:sz w:val="24"/>
+          <w:szCs w:val="24"/>
+        </w:rPr>
         <w:tab/>
         <w:t>-Once the payment is successful</w:t>
       </w:r>
       <w:r>
+        <w:rPr>
+          <w:rFonts w:ascii="Times New Roman" w:hAnsi="Times New Roman" w:cs="Times New Roman"/>
+          <w:sz w:val="24"/>
+          <w:szCs w:val="24"/>
+        </w:rPr>
         <w:t xml:space="preserve"> and the guest user is registered</w:t>
       </w:r>
       <w:r>
+        <w:rPr>
+          <w:rFonts w:ascii="Times New Roman" w:hAnsi="Times New Roman" w:cs="Times New Roman"/>
+          <w:sz w:val="24"/>
+          <w:szCs w:val="24"/>
+        </w:rPr>
         <w:t xml:space="preserve">, the </w:t>
       </w:r>
       <w:r>
+        <w:rPr>
+          <w:rFonts w:ascii="Times New Roman" w:hAnsi="Times New Roman" w:cs="Times New Roman"/>
+          <w:sz w:val="24"/>
+          <w:szCs w:val="24"/>
+        </w:rPr>
         <w:t xml:space="preserve">registered </w:t>
       </w:r>
       <w:r>
+        <w:rPr>
+          <w:rFonts w:ascii="Times New Roman" w:hAnsi="Times New Roman" w:cs="Times New Roman"/>
+          <w:sz w:val="24"/>
+          <w:szCs w:val="24"/>
+        </w:rPr>
         <w:t xml:space="preserve">user receives a password that can be used to </w:t>
       </w:r>
       <w:r>
+        <w:rPr>
+          <w:rFonts w:ascii="Times New Roman" w:hAnsi="Times New Roman" w:cs="Times New Roman"/>
+          <w:sz w:val="24"/>
+          <w:szCs w:val="24"/>
+        </w:rPr>
         <w:t>access (</w:t>
       </w:r>
       <w:r>
+        <w:rPr>
+          <w:rFonts w:ascii="Times New Roman" w:hAnsi="Times New Roman" w:cs="Times New Roman"/>
+          <w:sz w:val="24"/>
+          <w:szCs w:val="24"/>
+        </w:rPr>
         <w:t>login into) the system.</w:t>
       </w:r>
     </w:p>
-    <w:p/>
-    <w:p>
-      <w:r>
+    <w:p>
+      <w:pPr>
+        <w:rPr>
+          <w:rFonts w:ascii="Times New Roman" w:hAnsi="Times New Roman" w:cs="Times New Roman"/>
+          <w:sz w:val="24"/>
+          <w:szCs w:val="24"/>
+        </w:rPr>
+      </w:pPr>
+    </w:p>
+    <w:p>
+      <w:pPr>
+        <w:rPr>
+          <w:rFonts w:ascii="Times New Roman" w:hAnsi="Times New Roman" w:cs="Times New Roman"/>
+          <w:sz w:val="24"/>
+          <w:szCs w:val="24"/>
+        </w:rPr>
+      </w:pPr>
+      <w:r>
+        <w:rPr>
+          <w:rFonts w:ascii="Times New Roman" w:hAnsi="Times New Roman" w:cs="Times New Roman"/>
+          <w:sz w:val="24"/>
+          <w:szCs w:val="24"/>
+        </w:rPr>
         <w:t xml:space="preserve">  * Finding the location of the available cars:</w:t>
       </w:r>
     </w:p>
     <w:p>
-      <w:r>
-        <w:tab/>
-      </w:r>
-      <w:r>
-        <w:tab/>
-      </w:r>
-      <w:r>
+      <w:pPr>
+        <w:rPr>
+          <w:rFonts w:ascii="Times New Roman" w:hAnsi="Times New Roman" w:cs="Times New Roman"/>
+          <w:sz w:val="24"/>
+          <w:szCs w:val="24"/>
+        </w:rPr>
+      </w:pPr>
+      <w:r>
+        <w:rPr>
+          <w:rFonts w:ascii="Times New Roman" w:hAnsi="Times New Roman" w:cs="Times New Roman"/>
+          <w:sz w:val="24"/>
+          <w:szCs w:val="24"/>
+        </w:rPr>
+        <w:tab/>
+      </w:r>
+      <w:r>
+        <w:rPr>
+          <w:rFonts w:ascii="Times New Roman" w:hAnsi="Times New Roman" w:cs="Times New Roman"/>
+          <w:sz w:val="24"/>
+          <w:szCs w:val="24"/>
+        </w:rPr>
+        <w:tab/>
+      </w:r>
+      <w:r>
+        <w:rPr>
+          <w:rFonts w:ascii="Times New Roman" w:hAnsi="Times New Roman" w:cs="Times New Roman"/>
+          <w:sz w:val="24"/>
+          <w:szCs w:val="24"/>
+        </w:rPr>
         <w:t>-</w:t>
       </w:r>
       <w:r>
+        <w:rPr>
+          <w:rFonts w:ascii="Times New Roman" w:hAnsi="Times New Roman" w:cs="Times New Roman"/>
+          <w:sz w:val="24"/>
+          <w:szCs w:val="24"/>
+        </w:rPr>
         <w:t>The system needs to provide the EXACT location of the cars that are available within a certain distance either from the current location of the registered users or from a specified address given(entered) by the registered users.</w:t>
       </w:r>
     </w:p>
-    <w:p/>
-    <w:p>
-      <w:r>
+    <w:p>
+      <w:pPr>
+        <w:rPr>
+          <w:rFonts w:ascii="Times New Roman" w:hAnsi="Times New Roman" w:cs="Times New Roman"/>
+          <w:sz w:val="24"/>
+          <w:szCs w:val="24"/>
+        </w:rPr>
+      </w:pPr>
+    </w:p>
+    <w:p>
+      <w:pPr>
+        <w:rPr>
+          <w:rFonts w:ascii="Times New Roman" w:hAnsi="Times New Roman" w:cs="Times New Roman"/>
+          <w:sz w:val="24"/>
+          <w:szCs w:val="24"/>
+        </w:rPr>
+      </w:pPr>
+      <w:r>
+        <w:rPr>
+          <w:rFonts w:ascii="Times New Roman" w:hAnsi="Times New Roman" w:cs="Times New Roman"/>
+          <w:sz w:val="24"/>
+          <w:szCs w:val="24"/>
+        </w:rPr>
         <w:t xml:space="preserve">  * Reservation of a car:</w:t>
       </w:r>
     </w:p>
     <w:p>
-      <w:r>
-        <w:tab/>
-      </w:r>
-      <w:r>
+      <w:pPr>
+        <w:rPr>
+          <w:rFonts w:ascii="Times New Roman" w:hAnsi="Times New Roman" w:cs="Times New Roman"/>
+          <w:sz w:val="24"/>
+          <w:szCs w:val="24"/>
+        </w:rPr>
+      </w:pPr>
+      <w:r>
+        <w:rPr>
+          <w:rFonts w:ascii="Times New Roman" w:hAnsi="Times New Roman" w:cs="Times New Roman"/>
+          <w:sz w:val="24"/>
+          <w:szCs w:val="24"/>
+        </w:rPr>
+        <w:tab/>
+      </w:r>
+      <w:r>
+        <w:rPr>
+          <w:rFonts w:ascii="Times New Roman" w:hAnsi="Times New Roman" w:cs="Times New Roman"/>
+          <w:sz w:val="24"/>
+          <w:szCs w:val="24"/>
+        </w:rPr>
         <w:tab/>
         <w:t xml:space="preserve">-The system provides provision such that the registered users must be able to reserve only a single car among the available cars in a certain geographical region for </w:t>
       </w:r>
       <w:r>
+        <w:rPr>
+          <w:rFonts w:ascii="Times New Roman" w:hAnsi="Times New Roman" w:cs="Times New Roman"/>
+          <w:sz w:val="24"/>
+          <w:szCs w:val="24"/>
+        </w:rPr>
         <w:t>up to</w:t>
       </w:r>
       <w:r>
+        <w:rPr>
+          <w:rFonts w:ascii="Times New Roman" w:hAnsi="Times New Roman" w:cs="Times New Roman"/>
+          <w:sz w:val="24"/>
+          <w:szCs w:val="24"/>
+        </w:rPr>
         <w:t xml:space="preserve"> one hour before they pick it up.</w:t>
       </w:r>
     </w:p>
     <w:p>
-      <w:r>
-        <w:tab/>
-      </w:r>
-      <w:r>
-        <w:tab/>
-      </w:r>
-    </w:p>
-    <w:p>
-      <w:r>
+      <w:pPr>
+        <w:rPr>
+          <w:rFonts w:ascii="Times New Roman" w:hAnsi="Times New Roman" w:cs="Times New Roman"/>
+          <w:sz w:val="24"/>
+          <w:szCs w:val="24"/>
+        </w:rPr>
+      </w:pPr>
+      <w:r>
+        <w:rPr>
+          <w:rFonts w:ascii="Times New Roman" w:hAnsi="Times New Roman" w:cs="Times New Roman"/>
+          <w:sz w:val="24"/>
+          <w:szCs w:val="24"/>
+        </w:rPr>
+        <w:tab/>
+      </w:r>
+      <w:r>
+        <w:rPr>
+          <w:rFonts w:ascii="Times New Roman" w:hAnsi="Times New Roman" w:cs="Times New Roman"/>
+          <w:sz w:val="24"/>
+          <w:szCs w:val="24"/>
+        </w:rPr>
+        <w:tab/>
+      </w:r>
+    </w:p>
+    <w:p>
+      <w:pPr>
+        <w:rPr>
+          <w:rFonts w:ascii="Times New Roman" w:hAnsi="Times New Roman" w:cs="Times New Roman"/>
+          <w:sz w:val="24"/>
+          <w:szCs w:val="24"/>
+        </w:rPr>
+      </w:pPr>
+      <w:r>
+        <w:rPr>
+          <w:rFonts w:ascii="Times New Roman" w:hAnsi="Times New Roman" w:cs="Times New Roman"/>
+          <w:sz w:val="24"/>
+          <w:szCs w:val="24"/>
+        </w:rPr>
         <w:t xml:space="preserve">  * Expiry of </w:t>
       </w:r>
       <w:r>
+        <w:rPr>
+          <w:rFonts w:ascii="Times New Roman" w:hAnsi="Times New Roman" w:cs="Times New Roman"/>
+          <w:sz w:val="24"/>
+          <w:szCs w:val="24"/>
+        </w:rPr>
         <w:t>reservation</w:t>
       </w:r>
       <w:r>
+        <w:rPr>
+          <w:rFonts w:ascii="Times New Roman" w:hAnsi="Times New Roman" w:cs="Times New Roman"/>
+          <w:sz w:val="24"/>
+          <w:szCs w:val="24"/>
+        </w:rPr>
         <w:t xml:space="preserve"> and penalization</w:t>
       </w:r>
       <w:r>
+        <w:rPr>
+          <w:rFonts w:ascii="Times New Roman" w:hAnsi="Times New Roman" w:cs="Times New Roman"/>
+          <w:sz w:val="24"/>
+          <w:szCs w:val="24"/>
+        </w:rPr>
         <w:t>:</w:t>
       </w:r>
     </w:p>
     <w:p>
-      <w:r>
-        <w:tab/>
-      </w:r>
-      <w:r>
+      <w:pPr>
+        <w:rPr>
+          <w:rFonts w:ascii="Times New Roman" w:hAnsi="Times New Roman" w:cs="Times New Roman"/>
+          <w:sz w:val="24"/>
+          <w:szCs w:val="24"/>
+        </w:rPr>
+      </w:pPr>
+      <w:r>
+        <w:rPr>
+          <w:rFonts w:ascii="Times New Roman" w:hAnsi="Times New Roman" w:cs="Times New Roman"/>
+          <w:sz w:val="24"/>
+          <w:szCs w:val="24"/>
+        </w:rPr>
+        <w:tab/>
+      </w:r>
+      <w:r>
+        <w:rPr>
+          <w:rFonts w:ascii="Times New Roman" w:hAnsi="Times New Roman" w:cs="Times New Roman"/>
+          <w:sz w:val="24"/>
+          <w:szCs w:val="24"/>
+        </w:rPr>
         <w:tab/>
         <w:t>-The system checks if a reserved car is picked-up within one hour.</w:t>
       </w:r>
     </w:p>
     <w:p>
-      <w:r>
-        <w:tab/>
-      </w:r>
-      <w:r>
+      <w:pPr>
+        <w:rPr>
+          <w:rFonts w:ascii="Times New Roman" w:hAnsi="Times New Roman" w:cs="Times New Roman"/>
+          <w:sz w:val="24"/>
+          <w:szCs w:val="24"/>
+        </w:rPr>
+      </w:pPr>
+      <w:r>
+        <w:rPr>
+          <w:rFonts w:ascii="Times New Roman" w:hAnsi="Times New Roman" w:cs="Times New Roman"/>
+          <w:sz w:val="24"/>
+          <w:szCs w:val="24"/>
+        </w:rPr>
+        <w:tab/>
+      </w:r>
+      <w:r>
+        <w:rPr>
+          <w:rFonts w:ascii="Times New Roman" w:hAnsi="Times New Roman" w:cs="Times New Roman"/>
+          <w:sz w:val="24"/>
+          <w:szCs w:val="24"/>
+        </w:rPr>
         <w:tab/>
         <w:t>-If not, the system tags the car as available again AND the reservation expires.</w:t>
       </w:r>
     </w:p>
     <w:p>
-      <w:r>
-        <w:tab/>
-      </w:r>
-      <w:r>
+      <w:pPr>
+        <w:rPr>
+          <w:rFonts w:ascii="Times New Roman" w:hAnsi="Times New Roman" w:cs="Times New Roman"/>
+          <w:sz w:val="24"/>
+          <w:szCs w:val="24"/>
+        </w:rPr>
+      </w:pPr>
+      <w:r>
+        <w:rPr>
+          <w:rFonts w:ascii="Times New Roman" w:hAnsi="Times New Roman" w:cs="Times New Roman"/>
+          <w:sz w:val="24"/>
+          <w:szCs w:val="24"/>
+        </w:rPr>
+        <w:tab/>
+      </w:r>
+      <w:r>
+        <w:rPr>
+          <w:rFonts w:ascii="Times New Roman" w:hAnsi="Times New Roman" w:cs="Times New Roman"/>
+          <w:sz w:val="24"/>
+          <w:szCs w:val="24"/>
+        </w:rPr>
         <w:tab/>
         <w:t xml:space="preserve">-The system </w:t>
       </w:r>
       <w:r>
+        <w:rPr>
+          <w:rFonts w:ascii="Times New Roman" w:hAnsi="Times New Roman" w:cs="Times New Roman"/>
+          <w:sz w:val="24"/>
+          <w:szCs w:val="24"/>
+        </w:rPr>
         <w:t>penalizes</w:t>
       </w:r>
       <w:r>
+        <w:rPr>
+          <w:rFonts w:ascii="Times New Roman" w:hAnsi="Times New Roman" w:cs="Times New Roman"/>
+          <w:sz w:val="24"/>
+          <w:szCs w:val="24"/>
+        </w:rPr>
         <w:t xml:space="preserve"> the registered user who made the reservation and did not pick the reserved car within an hour, </w:t>
       </w:r>
       <w:r>
+        <w:rPr>
+          <w:rFonts w:ascii="Times New Roman" w:hAnsi="Times New Roman" w:cs="Times New Roman"/>
+          <w:sz w:val="24"/>
+          <w:szCs w:val="24"/>
+        </w:rPr>
         <w:t xml:space="preserve">by making him </w:t>
       </w:r>
       <w:r>
+        <w:rPr>
+          <w:rFonts w:ascii="Times New Roman" w:hAnsi="Times New Roman" w:cs="Times New Roman"/>
+          <w:sz w:val="24"/>
+          <w:szCs w:val="24"/>
+        </w:rPr>
         <w:t>to pay a fee of 1 EUR.</w:t>
       </w:r>
     </w:p>
-    <w:p/>
-    <w:p/>
-    <w:p>
-      <w:r>
+    <w:p>
+      <w:pPr>
+        <w:rPr>
+          <w:rFonts w:ascii="Times New Roman" w:hAnsi="Times New Roman" w:cs="Times New Roman"/>
+          <w:sz w:val="24"/>
+          <w:szCs w:val="24"/>
+        </w:rPr>
+      </w:pPr>
+    </w:p>
+    <w:p>
+      <w:pPr>
+        <w:rPr>
+          <w:rFonts w:ascii="Times New Roman" w:hAnsi="Times New Roman" w:cs="Times New Roman"/>
+          <w:sz w:val="24"/>
+          <w:szCs w:val="24"/>
+        </w:rPr>
+      </w:pPr>
+    </w:p>
+    <w:p>
+      <w:pPr>
+        <w:rPr>
+          <w:rFonts w:ascii="Times New Roman" w:hAnsi="Times New Roman" w:cs="Times New Roman"/>
+          <w:sz w:val="24"/>
+          <w:szCs w:val="24"/>
+        </w:rPr>
+      </w:pPr>
+      <w:r>
+        <w:rPr>
+          <w:rFonts w:ascii="Times New Roman" w:hAnsi="Times New Roman" w:cs="Times New Roman"/>
+          <w:sz w:val="24"/>
+          <w:szCs w:val="24"/>
+        </w:rPr>
         <w:lastRenderedPageBreak/>
         <w:t xml:space="preserve">  * Entry </w:t>
       </w:r>
       <w:r>
+        <w:rPr>
+          <w:rFonts w:ascii="Times New Roman" w:hAnsi="Times New Roman" w:cs="Times New Roman"/>
+          <w:sz w:val="24"/>
+          <w:szCs w:val="24"/>
+        </w:rPr>
         <w:t>of registered</w:t>
       </w:r>
       <w:r>
+        <w:rPr>
+          <w:rFonts w:ascii="Times New Roman" w:hAnsi="Times New Roman" w:cs="Times New Roman"/>
+          <w:sz w:val="24"/>
+          <w:szCs w:val="24"/>
+        </w:rPr>
         <w:t xml:space="preserve"> user into the car:</w:t>
       </w:r>
     </w:p>
     <w:p>
-      <w:r>
-        <w:tab/>
-      </w:r>
-      <w:r>
+      <w:pPr>
+        <w:rPr>
+          <w:rFonts w:ascii="Times New Roman" w:hAnsi="Times New Roman" w:cs="Times New Roman"/>
+          <w:sz w:val="24"/>
+          <w:szCs w:val="24"/>
+        </w:rPr>
+      </w:pPr>
+      <w:r>
+        <w:rPr>
+          <w:rFonts w:ascii="Times New Roman" w:hAnsi="Times New Roman" w:cs="Times New Roman"/>
+          <w:sz w:val="24"/>
+          <w:szCs w:val="24"/>
+        </w:rPr>
+        <w:tab/>
+      </w:r>
+      <w:r>
+        <w:rPr>
+          <w:rFonts w:ascii="Times New Roman" w:hAnsi="Times New Roman" w:cs="Times New Roman"/>
+          <w:sz w:val="24"/>
+          <w:szCs w:val="24"/>
+        </w:rPr>
         <w:tab/>
         <w:t xml:space="preserve">-The system must be able to </w:t>
       </w:r>
       <w:r>
+        <w:rPr>
+          <w:rFonts w:ascii="Times New Roman" w:hAnsi="Times New Roman" w:cs="Times New Roman"/>
+          <w:sz w:val="24"/>
+          <w:szCs w:val="24"/>
+        </w:rPr>
         <w:t>identify (</w:t>
       </w:r>
       <w:r>
+        <w:rPr>
+          <w:rFonts w:ascii="Times New Roman" w:hAnsi="Times New Roman" w:cs="Times New Roman"/>
+          <w:sz w:val="24"/>
+          <w:szCs w:val="24"/>
+        </w:rPr>
         <w:t>communicate with) the registered user when he/she is nearby the reserved car.</w:t>
       </w:r>
     </w:p>
     <w:p>
-      <w:r>
-        <w:tab/>
-      </w:r>
-      <w:r>
+      <w:pPr>
+        <w:rPr>
+          <w:rFonts w:ascii="Times New Roman" w:hAnsi="Times New Roman" w:cs="Times New Roman"/>
+          <w:sz w:val="24"/>
+          <w:szCs w:val="24"/>
+        </w:rPr>
+      </w:pPr>
+      <w:r>
+        <w:rPr>
+          <w:rFonts w:ascii="Times New Roman" w:hAnsi="Times New Roman" w:cs="Times New Roman"/>
+          <w:sz w:val="24"/>
+          <w:szCs w:val="24"/>
+        </w:rPr>
+        <w:tab/>
+      </w:r>
+      <w:r>
+        <w:rPr>
+          <w:rFonts w:ascii="Times New Roman" w:hAnsi="Times New Roman" w:cs="Times New Roman"/>
+          <w:sz w:val="24"/>
+          <w:szCs w:val="24"/>
+        </w:rPr>
         <w:tab/>
         <w:t>-The system unlocks the reserved car AND allows the registered user to enter it after identification of registered user as mentioned in the previous point.</w:t>
       </w:r>
@@ -251,282 +734,804 @@
         <w:tabs>
           <w:tab w:val="left" w:pos="3456"/>
         </w:tabs>
-      </w:pPr>
-      <w:r>
-        <w:tab/>
-      </w:r>
-    </w:p>
-    <w:p>
-      <w:r>
+        <w:rPr>
+          <w:rFonts w:ascii="Times New Roman" w:hAnsi="Times New Roman" w:cs="Times New Roman"/>
+          <w:sz w:val="24"/>
+          <w:szCs w:val="24"/>
+        </w:rPr>
+      </w:pPr>
+      <w:r>
+        <w:rPr>
+          <w:rFonts w:ascii="Times New Roman" w:hAnsi="Times New Roman" w:cs="Times New Roman"/>
+          <w:sz w:val="24"/>
+          <w:szCs w:val="24"/>
+        </w:rPr>
+        <w:tab/>
+      </w:r>
+    </w:p>
+    <w:p>
+      <w:pPr>
+        <w:rPr>
+          <w:rFonts w:ascii="Times New Roman" w:hAnsi="Times New Roman" w:cs="Times New Roman"/>
+          <w:sz w:val="24"/>
+          <w:szCs w:val="24"/>
+        </w:rPr>
+      </w:pPr>
+      <w:r>
+        <w:rPr>
+          <w:rFonts w:ascii="Times New Roman" w:hAnsi="Times New Roman" w:cs="Times New Roman"/>
+          <w:sz w:val="24"/>
+          <w:szCs w:val="24"/>
+        </w:rPr>
         <w:t xml:space="preserve">  * Starting to charge and notify the registered </w:t>
       </w:r>
       <w:r>
+        <w:rPr>
+          <w:rFonts w:ascii="Times New Roman" w:hAnsi="Times New Roman" w:cs="Times New Roman"/>
+          <w:sz w:val="24"/>
+          <w:szCs w:val="24"/>
+        </w:rPr>
         <w:t>user:</w:t>
       </w:r>
     </w:p>
     <w:p>
-      <w:r>
-        <w:tab/>
-      </w:r>
-      <w:r>
+      <w:pPr>
+        <w:rPr>
+          <w:rFonts w:ascii="Times New Roman" w:hAnsi="Times New Roman" w:cs="Times New Roman"/>
+          <w:sz w:val="24"/>
+          <w:szCs w:val="24"/>
+        </w:rPr>
+      </w:pPr>
+      <w:r>
+        <w:rPr>
+          <w:rFonts w:ascii="Times New Roman" w:hAnsi="Times New Roman" w:cs="Times New Roman"/>
+          <w:sz w:val="24"/>
+          <w:szCs w:val="24"/>
+        </w:rPr>
+        <w:tab/>
+      </w:r>
+      <w:r>
+        <w:rPr>
+          <w:rFonts w:ascii="Times New Roman" w:hAnsi="Times New Roman" w:cs="Times New Roman"/>
+          <w:sz w:val="24"/>
+          <w:szCs w:val="24"/>
+        </w:rPr>
         <w:tab/>
         <w:t>-The system starts charging the registered user for a given amount of money per minute as soon as the engine is ignited.</w:t>
       </w:r>
     </w:p>
     <w:p>
-      <w:r>
-        <w:tab/>
-      </w:r>
-      <w:r>
+      <w:pPr>
+        <w:rPr>
+          <w:rFonts w:ascii="Times New Roman" w:hAnsi="Times New Roman" w:cs="Times New Roman"/>
+          <w:sz w:val="24"/>
+          <w:szCs w:val="24"/>
+        </w:rPr>
+      </w:pPr>
+      <w:r>
+        <w:rPr>
+          <w:rFonts w:ascii="Times New Roman" w:hAnsi="Times New Roman" w:cs="Times New Roman"/>
+          <w:sz w:val="24"/>
+          <w:szCs w:val="24"/>
+        </w:rPr>
+        <w:tab/>
+      </w:r>
+      <w:r>
+        <w:rPr>
+          <w:rFonts w:ascii="Times New Roman" w:hAnsi="Times New Roman" w:cs="Times New Roman"/>
+          <w:sz w:val="24"/>
+          <w:szCs w:val="24"/>
+        </w:rPr>
         <w:tab/>
         <w:t>-The system must be able to notify the current charges to the registered user through a screen on the reserved car.</w:t>
       </w:r>
     </w:p>
-    <w:p/>
-    <w:p>
-      <w:r>
+    <w:p>
+      <w:pPr>
+        <w:rPr>
+          <w:rFonts w:ascii="Times New Roman" w:hAnsi="Times New Roman" w:cs="Times New Roman"/>
+          <w:sz w:val="24"/>
+          <w:szCs w:val="24"/>
+        </w:rPr>
+      </w:pPr>
+    </w:p>
+    <w:p>
+      <w:pPr>
+        <w:rPr>
+          <w:rFonts w:ascii="Times New Roman" w:hAnsi="Times New Roman" w:cs="Times New Roman"/>
+          <w:sz w:val="24"/>
+          <w:szCs w:val="24"/>
+        </w:rPr>
+      </w:pPr>
+      <w:r>
+        <w:rPr>
+          <w:rFonts w:ascii="Times New Roman" w:hAnsi="Times New Roman" w:cs="Times New Roman"/>
+          <w:sz w:val="24"/>
+          <w:szCs w:val="24"/>
+        </w:rPr>
         <w:t xml:space="preserve">  *  Stop charging the registered user and lock the car:</w:t>
       </w:r>
     </w:p>
     <w:p>
-      <w:r>
-        <w:tab/>
-      </w:r>
-      <w:r>
+      <w:pPr>
+        <w:rPr>
+          <w:rFonts w:ascii="Times New Roman" w:hAnsi="Times New Roman" w:cs="Times New Roman"/>
+          <w:sz w:val="24"/>
+          <w:szCs w:val="24"/>
+        </w:rPr>
+      </w:pPr>
+      <w:r>
+        <w:rPr>
+          <w:rFonts w:ascii="Times New Roman" w:hAnsi="Times New Roman" w:cs="Times New Roman"/>
+          <w:sz w:val="24"/>
+          <w:szCs w:val="24"/>
+        </w:rPr>
+        <w:tab/>
+      </w:r>
+      <w:r>
+        <w:rPr>
+          <w:rFonts w:ascii="Times New Roman" w:hAnsi="Times New Roman" w:cs="Times New Roman"/>
+          <w:sz w:val="24"/>
+          <w:szCs w:val="24"/>
+        </w:rPr>
         <w:tab/>
         <w:t xml:space="preserve">-The system must stop charging the </w:t>
       </w:r>
       <w:r>
+        <w:rPr>
+          <w:rFonts w:ascii="Times New Roman" w:hAnsi="Times New Roman" w:cs="Times New Roman"/>
+          <w:sz w:val="24"/>
+          <w:szCs w:val="24"/>
+        </w:rPr>
         <w:t xml:space="preserve">registered </w:t>
       </w:r>
       <w:r>
+        <w:rPr>
+          <w:rFonts w:ascii="Times New Roman" w:hAnsi="Times New Roman" w:cs="Times New Roman"/>
+          <w:sz w:val="24"/>
+          <w:szCs w:val="24"/>
+        </w:rPr>
         <w:t>user</w:t>
       </w:r>
       <w:r>
+        <w:rPr>
+          <w:rFonts w:ascii="Times New Roman" w:hAnsi="Times New Roman" w:cs="Times New Roman"/>
+          <w:sz w:val="24"/>
+          <w:szCs w:val="24"/>
+        </w:rPr>
         <w:t xml:space="preserve"> as soon as the reserved car is parked in a safe area and the registered user exits the </w:t>
       </w:r>
       <w:r>
+        <w:rPr>
+          <w:rFonts w:ascii="Times New Roman" w:hAnsi="Times New Roman" w:cs="Times New Roman"/>
+          <w:sz w:val="24"/>
+          <w:szCs w:val="24"/>
+        </w:rPr>
         <w:t>reserved car</w:t>
       </w:r>
       <w:r>
+        <w:rPr>
+          <w:rFonts w:ascii="Times New Roman" w:hAnsi="Times New Roman" w:cs="Times New Roman"/>
+          <w:sz w:val="24"/>
+          <w:szCs w:val="24"/>
+        </w:rPr>
         <w:t>.</w:t>
       </w:r>
     </w:p>
     <w:p>
-      <w:r>
-        <w:tab/>
-      </w:r>
-      <w:r>
+      <w:pPr>
+        <w:rPr>
+          <w:rFonts w:ascii="Times New Roman" w:hAnsi="Times New Roman" w:cs="Times New Roman"/>
+          <w:sz w:val="24"/>
+          <w:szCs w:val="24"/>
+        </w:rPr>
+      </w:pPr>
+      <w:r>
+        <w:rPr>
+          <w:rFonts w:ascii="Times New Roman" w:hAnsi="Times New Roman" w:cs="Times New Roman"/>
+          <w:sz w:val="24"/>
+          <w:szCs w:val="24"/>
+        </w:rPr>
+        <w:tab/>
+      </w:r>
+      <w:r>
+        <w:rPr>
+          <w:rFonts w:ascii="Times New Roman" w:hAnsi="Times New Roman" w:cs="Times New Roman"/>
+          <w:sz w:val="24"/>
+          <w:szCs w:val="24"/>
+        </w:rPr>
         <w:tab/>
         <w:t xml:space="preserve">-The system must be able to lock the </w:t>
       </w:r>
       <w:r>
+        <w:rPr>
+          <w:rFonts w:ascii="Times New Roman" w:hAnsi="Times New Roman" w:cs="Times New Roman"/>
+          <w:sz w:val="24"/>
+          <w:szCs w:val="24"/>
+        </w:rPr>
         <w:t>reserved</w:t>
       </w:r>
       <w:r>
+        <w:rPr>
+          <w:rFonts w:ascii="Times New Roman" w:hAnsi="Times New Roman" w:cs="Times New Roman"/>
+          <w:sz w:val="24"/>
+          <w:szCs w:val="24"/>
+        </w:rPr>
         <w:t xml:space="preserve"> car automatically at this point after the above operation is successfully done.</w:t>
       </w:r>
     </w:p>
     <w:p>
-      <w:r>
+      <w:pPr>
+        <w:rPr>
+          <w:rFonts w:ascii="Times New Roman" w:hAnsi="Times New Roman" w:cs="Times New Roman"/>
+          <w:sz w:val="24"/>
+          <w:szCs w:val="24"/>
+        </w:rPr>
+      </w:pPr>
+      <w:r>
+        <w:rPr>
+          <w:rFonts w:ascii="Times New Roman" w:hAnsi="Times New Roman" w:cs="Times New Roman"/>
+          <w:sz w:val="24"/>
+          <w:szCs w:val="24"/>
+        </w:rPr>
         <w:t>* Safe areas for parking the reserved cars:</w:t>
       </w:r>
     </w:p>
     <w:p>
       <w:pPr>
         <w:rPr>
+          <w:rFonts w:ascii="Times New Roman" w:hAnsi="Times New Roman" w:cs="Times New Roman"/>
           <w:b/>
-        </w:rPr>
-      </w:pPr>
-      <w:r>
-        <w:tab/>
-      </w:r>
-      <w:r>
+          <w:sz w:val="24"/>
+          <w:szCs w:val="24"/>
+        </w:rPr>
+      </w:pPr>
+      <w:r>
+        <w:rPr>
+          <w:rFonts w:ascii="Times New Roman" w:hAnsi="Times New Roman" w:cs="Times New Roman"/>
+          <w:sz w:val="24"/>
+          <w:szCs w:val="24"/>
+        </w:rPr>
+        <w:tab/>
+      </w:r>
+      <w:r>
+        <w:rPr>
+          <w:rFonts w:ascii="Times New Roman" w:hAnsi="Times New Roman" w:cs="Times New Roman"/>
+          <w:sz w:val="24"/>
+          <w:szCs w:val="24"/>
+        </w:rPr>
         <w:tab/>
         <w:t>-</w:t>
       </w:r>
       <w:r>
         <w:rPr>
+          <w:rFonts w:ascii="Times New Roman" w:hAnsi="Times New Roman" w:cs="Times New Roman"/>
           <w:b/>
+          <w:sz w:val="24"/>
+          <w:szCs w:val="24"/>
         </w:rPr>
         <w:t xml:space="preserve">The system must be able to distinguish between a safe area and an unsafe area by the set of pre-defined criteria mentioned in the previous section </w:t>
       </w:r>
       <w:r>
         <w:rPr>
+          <w:rFonts w:ascii="Times New Roman" w:hAnsi="Times New Roman" w:cs="Times New Roman"/>
           <w:b/>
+          <w:sz w:val="24"/>
+          <w:szCs w:val="24"/>
         </w:rPr>
         <w:t>of this</w:t>
       </w:r>
       <w:r>
         <w:rPr>
+          <w:rFonts w:ascii="Times New Roman" w:hAnsi="Times New Roman" w:cs="Times New Roman"/>
           <w:b/>
+          <w:sz w:val="24"/>
+          <w:szCs w:val="24"/>
         </w:rPr>
         <w:t xml:space="preserve"> document (section …. In domain assumptions/properties)</w:t>
       </w:r>
-    </w:p>
-    <w:p>
-      <w:r>
-        <w:rPr>
+      <w:bookmarkStart w:id="0" w:name="_GoBack"/>
+      <w:bookmarkEnd w:id="0"/>
+    </w:p>
+    <w:p>
+      <w:pPr>
+        <w:rPr>
+          <w:rFonts w:ascii="Times New Roman" w:hAnsi="Times New Roman" w:cs="Times New Roman"/>
+          <w:sz w:val="24"/>
+          <w:szCs w:val="24"/>
+        </w:rPr>
+      </w:pPr>
+      <w:r>
+        <w:rPr>
+          <w:rFonts w:ascii="Times New Roman" w:hAnsi="Times New Roman" w:cs="Times New Roman"/>
           <w:b/>
-        </w:rPr>
-        <w:tab/>
-      </w:r>
-      <w:r>
-        <w:rPr>
+          <w:sz w:val="24"/>
+          <w:szCs w:val="24"/>
+        </w:rPr>
+        <w:tab/>
+      </w:r>
+      <w:r>
+        <w:rPr>
+          <w:rFonts w:ascii="Times New Roman" w:hAnsi="Times New Roman" w:cs="Times New Roman"/>
           <w:b/>
+          <w:sz w:val="24"/>
+          <w:szCs w:val="24"/>
         </w:rPr>
         <w:tab/>
         <w:t>-</w:t>
       </w:r>
       <w:r>
+        <w:rPr>
+          <w:rFonts w:ascii="Times New Roman" w:hAnsi="Times New Roman" w:cs="Times New Roman"/>
+          <w:sz w:val="24"/>
+          <w:szCs w:val="24"/>
+        </w:rPr>
         <w:t xml:space="preserve">The system must pre-define or set the safe areas for parking the reserved cars. </w:t>
       </w:r>
     </w:p>
-    <w:p/>
-    <w:p>
-      <w:r>
+    <w:p>
+      <w:pPr>
+        <w:rPr>
+          <w:rFonts w:ascii="Times New Roman" w:hAnsi="Times New Roman" w:cs="Times New Roman"/>
+          <w:sz w:val="24"/>
+          <w:szCs w:val="24"/>
+        </w:rPr>
+      </w:pPr>
+    </w:p>
+    <w:p>
+      <w:pPr>
+        <w:rPr>
+          <w:rFonts w:ascii="Times New Roman" w:hAnsi="Times New Roman" w:cs="Times New Roman"/>
+          <w:sz w:val="24"/>
+          <w:szCs w:val="24"/>
+        </w:rPr>
+      </w:pPr>
+      <w:proofErr w:type="gramStart"/>
+      <w:r>
+        <w:rPr>
+          <w:rFonts w:ascii="Times New Roman" w:hAnsi="Times New Roman" w:cs="Times New Roman"/>
+          <w:sz w:val="24"/>
+          <w:szCs w:val="24"/>
+        </w:rPr>
         <w:t>In order</w:t>
       </w:r>
       <w:r>
+        <w:rPr>
+          <w:rFonts w:ascii="Times New Roman" w:hAnsi="Times New Roman" w:cs="Times New Roman"/>
+          <w:sz w:val="24"/>
+          <w:szCs w:val="24"/>
+        </w:rPr>
         <w:t xml:space="preserve"> </w:t>
       </w:r>
       <w:r>
-        <w:t>to the above requirements, the system should incentivize/motivate the virtuous behaviors of the registered user by satisfying the following requirements:</w:t>
-      </w:r>
-    </w:p>
-    <w:p>
-      <w:r>
+        <w:rPr>
+          <w:rFonts w:ascii="Times New Roman" w:hAnsi="Times New Roman" w:cs="Times New Roman"/>
+          <w:sz w:val="24"/>
+          <w:szCs w:val="24"/>
+        </w:rPr>
+        <w:t>to</w:t>
+      </w:r>
+      <w:proofErr w:type="gramEnd"/>
+      <w:r>
+        <w:rPr>
+          <w:rFonts w:ascii="Times New Roman" w:hAnsi="Times New Roman" w:cs="Times New Roman"/>
+          <w:sz w:val="24"/>
+          <w:szCs w:val="24"/>
+        </w:rPr>
+        <w:t xml:space="preserve"> the above requirements, the system should incentivize/motivate the virtuous behaviors of the registered user by satisfying the following requirements:</w:t>
+      </w:r>
+    </w:p>
+    <w:p>
+      <w:pPr>
+        <w:rPr>
+          <w:rFonts w:ascii="Times New Roman" w:hAnsi="Times New Roman" w:cs="Times New Roman"/>
+          <w:sz w:val="24"/>
+          <w:szCs w:val="24"/>
+        </w:rPr>
+      </w:pPr>
+      <w:r>
+        <w:rPr>
+          <w:rFonts w:ascii="Times New Roman" w:hAnsi="Times New Roman" w:cs="Times New Roman"/>
+          <w:sz w:val="24"/>
+          <w:szCs w:val="24"/>
+        </w:rPr>
         <w:t>* Detection of extra passengers and applying discount:</w:t>
       </w:r>
     </w:p>
     <w:p>
-      <w:r>
-        <w:tab/>
-      </w:r>
-      <w:r>
+      <w:pPr>
+        <w:rPr>
+          <w:rFonts w:ascii="Times New Roman" w:hAnsi="Times New Roman" w:cs="Times New Roman"/>
+          <w:sz w:val="24"/>
+          <w:szCs w:val="24"/>
+        </w:rPr>
+      </w:pPr>
+      <w:r>
+        <w:rPr>
+          <w:rFonts w:ascii="Times New Roman" w:hAnsi="Times New Roman" w:cs="Times New Roman"/>
+          <w:sz w:val="24"/>
+          <w:szCs w:val="24"/>
+        </w:rPr>
+        <w:tab/>
+      </w:r>
+      <w:r>
+        <w:rPr>
+          <w:rFonts w:ascii="Times New Roman" w:hAnsi="Times New Roman" w:cs="Times New Roman"/>
+          <w:sz w:val="24"/>
+          <w:szCs w:val="24"/>
+        </w:rPr>
         <w:tab/>
         <w:t xml:space="preserve">-The system must detect if the registered user has taken at least two other passengers onto the reserved car. </w:t>
       </w:r>
     </w:p>
     <w:p>
-      <w:r>
-        <w:tab/>
-      </w:r>
-      <w:r>
+      <w:pPr>
+        <w:rPr>
+          <w:rFonts w:ascii="Times New Roman" w:hAnsi="Times New Roman" w:cs="Times New Roman"/>
+          <w:sz w:val="24"/>
+          <w:szCs w:val="24"/>
+        </w:rPr>
+      </w:pPr>
+      <w:r>
+        <w:rPr>
+          <w:rFonts w:ascii="Times New Roman" w:hAnsi="Times New Roman" w:cs="Times New Roman"/>
+          <w:sz w:val="24"/>
+          <w:szCs w:val="24"/>
+        </w:rPr>
+        <w:tab/>
+      </w:r>
+      <w:r>
+        <w:rPr>
+          <w:rFonts w:ascii="Times New Roman" w:hAnsi="Times New Roman" w:cs="Times New Roman"/>
+          <w:sz w:val="24"/>
+          <w:szCs w:val="24"/>
+        </w:rPr>
         <w:tab/>
         <w:t xml:space="preserve">-The system </w:t>
       </w:r>
       <w:r>
+        <w:rPr>
+          <w:rFonts w:ascii="Times New Roman" w:hAnsi="Times New Roman" w:cs="Times New Roman"/>
+          <w:sz w:val="24"/>
+          <w:szCs w:val="24"/>
+        </w:rPr>
         <w:t>must calculate and apply</w:t>
       </w:r>
       <w:r>
+        <w:rPr>
+          <w:rFonts w:ascii="Times New Roman" w:hAnsi="Times New Roman" w:cs="Times New Roman"/>
+          <w:sz w:val="24"/>
+          <w:szCs w:val="24"/>
+        </w:rPr>
         <w:t xml:space="preserve"> a discount of 10% on the last ride if the </w:t>
       </w:r>
       <w:r>
+        <w:rPr>
+          <w:rFonts w:ascii="Times New Roman" w:hAnsi="Times New Roman" w:cs="Times New Roman"/>
+          <w:sz w:val="24"/>
+          <w:szCs w:val="24"/>
+        </w:rPr>
         <w:t>above-mentioned</w:t>
       </w:r>
       <w:r>
+        <w:rPr>
+          <w:rFonts w:ascii="Times New Roman" w:hAnsi="Times New Roman" w:cs="Times New Roman"/>
+          <w:sz w:val="24"/>
+          <w:szCs w:val="24"/>
+        </w:rPr>
         <w:t xml:space="preserve"> point is </w:t>
       </w:r>
       <w:r>
+        <w:rPr>
+          <w:rFonts w:ascii="Times New Roman" w:hAnsi="Times New Roman" w:cs="Times New Roman"/>
+          <w:sz w:val="24"/>
+          <w:szCs w:val="24"/>
+        </w:rPr>
         <w:t xml:space="preserve">true or </w:t>
       </w:r>
       <w:r>
+        <w:rPr>
+          <w:rFonts w:ascii="Times New Roman" w:hAnsi="Times New Roman" w:cs="Times New Roman"/>
+          <w:sz w:val="24"/>
+          <w:szCs w:val="24"/>
+        </w:rPr>
         <w:t>satisfied.</w:t>
       </w:r>
     </w:p>
-    <w:p/>
-    <w:p/>
-    <w:p/>
-    <w:p>
-      <w:r>
-        <w:lastRenderedPageBreak/>
+    <w:p>
+      <w:pPr>
+        <w:rPr>
+          <w:rFonts w:ascii="Times New Roman" w:hAnsi="Times New Roman" w:cs="Times New Roman"/>
+          <w:sz w:val="24"/>
+          <w:szCs w:val="24"/>
+        </w:rPr>
+      </w:pPr>
+    </w:p>
+    <w:p>
+      <w:pPr>
+        <w:rPr>
+          <w:rFonts w:ascii="Times New Roman" w:hAnsi="Times New Roman" w:cs="Times New Roman"/>
+          <w:sz w:val="24"/>
+          <w:szCs w:val="24"/>
+        </w:rPr>
+      </w:pPr>
+    </w:p>
+    <w:p>
+      <w:pPr>
+        <w:rPr>
+          <w:rFonts w:ascii="Times New Roman" w:hAnsi="Times New Roman" w:cs="Times New Roman"/>
+          <w:sz w:val="24"/>
+          <w:szCs w:val="24"/>
+        </w:rPr>
+      </w:pPr>
+    </w:p>
+    <w:p>
+      <w:pPr>
+        <w:rPr>
+          <w:rFonts w:ascii="Times New Roman" w:hAnsi="Times New Roman" w:cs="Times New Roman"/>
+          <w:sz w:val="24"/>
+          <w:szCs w:val="24"/>
+        </w:rPr>
+      </w:pPr>
+      <w:r>
+        <w:rPr>
+          <w:rFonts w:ascii="Times New Roman" w:hAnsi="Times New Roman" w:cs="Times New Roman"/>
+          <w:sz w:val="24"/>
+          <w:szCs w:val="24"/>
+        </w:rPr>
         <w:t>* Detection of the battery status and applying discount:</w:t>
       </w:r>
     </w:p>
     <w:p>
-      <w:r>
-        <w:tab/>
-      </w:r>
-      <w:r>
+      <w:pPr>
+        <w:rPr>
+          <w:rFonts w:ascii="Times New Roman" w:hAnsi="Times New Roman" w:cs="Times New Roman"/>
+          <w:sz w:val="24"/>
+          <w:szCs w:val="24"/>
+        </w:rPr>
+      </w:pPr>
+      <w:r>
+        <w:rPr>
+          <w:rFonts w:ascii="Times New Roman" w:hAnsi="Times New Roman" w:cs="Times New Roman"/>
+          <w:sz w:val="24"/>
+          <w:szCs w:val="24"/>
+        </w:rPr>
+        <w:tab/>
+      </w:r>
+      <w:r>
+        <w:rPr>
+          <w:rFonts w:ascii="Times New Roman" w:hAnsi="Times New Roman" w:cs="Times New Roman"/>
+          <w:sz w:val="24"/>
+          <w:szCs w:val="24"/>
+        </w:rPr>
         <w:tab/>
         <w:t>-The system must detect the percentage of the battery charge that has been consumed</w:t>
       </w:r>
       <w:r>
+        <w:rPr>
+          <w:rFonts w:ascii="Times New Roman" w:hAnsi="Times New Roman" w:cs="Times New Roman"/>
+          <w:sz w:val="24"/>
+          <w:szCs w:val="24"/>
+        </w:rPr>
         <w:t xml:space="preserve"> in the reserved car by the registered user during the last ride.</w:t>
       </w:r>
     </w:p>
     <w:p>
-      <w:r>
-        <w:tab/>
-      </w:r>
-      <w:r>
+      <w:pPr>
+        <w:rPr>
+          <w:rFonts w:ascii="Times New Roman" w:hAnsi="Times New Roman" w:cs="Times New Roman"/>
+          <w:sz w:val="24"/>
+          <w:szCs w:val="24"/>
+        </w:rPr>
+      </w:pPr>
+      <w:r>
+        <w:rPr>
+          <w:rFonts w:ascii="Times New Roman" w:hAnsi="Times New Roman" w:cs="Times New Roman"/>
+          <w:sz w:val="24"/>
+          <w:szCs w:val="24"/>
+        </w:rPr>
+        <w:tab/>
+      </w:r>
+      <w:r>
+        <w:rPr>
+          <w:rFonts w:ascii="Times New Roman" w:hAnsi="Times New Roman" w:cs="Times New Roman"/>
+          <w:sz w:val="24"/>
+          <w:szCs w:val="24"/>
+        </w:rPr>
         <w:tab/>
         <w:t xml:space="preserve">-The system </w:t>
       </w:r>
       <w:r>
+        <w:rPr>
+          <w:rFonts w:ascii="Times New Roman" w:hAnsi="Times New Roman" w:cs="Times New Roman"/>
+          <w:sz w:val="24"/>
+          <w:szCs w:val="24"/>
+        </w:rPr>
         <w:t xml:space="preserve">must calculate and apply </w:t>
       </w:r>
       <w:r>
+        <w:rPr>
+          <w:rFonts w:ascii="Times New Roman" w:hAnsi="Times New Roman" w:cs="Times New Roman"/>
+          <w:sz w:val="24"/>
+          <w:szCs w:val="24"/>
+        </w:rPr>
         <w:t>a discount of 20% if the reserved car is left with no more than 50% of the battery empty.</w:t>
       </w:r>
     </w:p>
     <w:p>
-      <w:r>
+      <w:pPr>
+        <w:rPr>
+          <w:rFonts w:ascii="Times New Roman" w:hAnsi="Times New Roman" w:cs="Times New Roman"/>
+          <w:sz w:val="24"/>
+          <w:szCs w:val="24"/>
+        </w:rPr>
+      </w:pPr>
+      <w:r>
+        <w:rPr>
+          <w:rFonts w:ascii="Times New Roman" w:hAnsi="Times New Roman" w:cs="Times New Roman"/>
+          <w:sz w:val="24"/>
+          <w:szCs w:val="24"/>
+        </w:rPr>
         <w:t>*Detection of special parking areas and applying discount:</w:t>
       </w:r>
     </w:p>
     <w:p>
-      <w:r>
-        <w:tab/>
-      </w:r>
-      <w:r>
+      <w:pPr>
+        <w:rPr>
+          <w:rFonts w:ascii="Times New Roman" w:hAnsi="Times New Roman" w:cs="Times New Roman"/>
+          <w:sz w:val="24"/>
+          <w:szCs w:val="24"/>
+        </w:rPr>
+      </w:pPr>
+      <w:r>
+        <w:rPr>
+          <w:rFonts w:ascii="Times New Roman" w:hAnsi="Times New Roman" w:cs="Times New Roman"/>
+          <w:sz w:val="24"/>
+          <w:szCs w:val="24"/>
+        </w:rPr>
+        <w:tab/>
+      </w:r>
+      <w:r>
+        <w:rPr>
+          <w:rFonts w:ascii="Times New Roman" w:hAnsi="Times New Roman" w:cs="Times New Roman"/>
+          <w:sz w:val="24"/>
+          <w:szCs w:val="24"/>
+        </w:rPr>
         <w:tab/>
         <w:t>-The system should detect if the reserved car is left in the special parking areas</w:t>
       </w:r>
       <w:r>
+        <w:rPr>
+          <w:rFonts w:ascii="Times New Roman" w:hAnsi="Times New Roman" w:cs="Times New Roman"/>
+          <w:sz w:val="24"/>
+          <w:szCs w:val="24"/>
+        </w:rPr>
         <w:t>-</w:t>
       </w:r>
       <w:r>
+        <w:rPr>
+          <w:rFonts w:ascii="Times New Roman" w:hAnsi="Times New Roman" w:cs="Times New Roman"/>
+          <w:sz w:val="24"/>
+          <w:szCs w:val="24"/>
+        </w:rPr>
         <w:t xml:space="preserve">where they can be recharged and the </w:t>
       </w:r>
       <w:r>
+        <w:rPr>
+          <w:rFonts w:ascii="Times New Roman" w:hAnsi="Times New Roman" w:cs="Times New Roman"/>
+          <w:sz w:val="24"/>
+          <w:szCs w:val="24"/>
+        </w:rPr>
         <w:t xml:space="preserve">registered </w:t>
       </w:r>
       <w:r>
+        <w:rPr>
+          <w:rFonts w:ascii="Times New Roman" w:hAnsi="Times New Roman" w:cs="Times New Roman"/>
+          <w:sz w:val="24"/>
+          <w:szCs w:val="24"/>
+        </w:rPr>
         <w:t>user takes care of plugging the car into the power grid</w:t>
       </w:r>
       <w:r>
+        <w:rPr>
+          <w:rFonts w:ascii="Times New Roman" w:hAnsi="Times New Roman" w:cs="Times New Roman"/>
+          <w:sz w:val="24"/>
+          <w:szCs w:val="24"/>
+        </w:rPr>
         <w:t>.</w:t>
       </w:r>
     </w:p>
     <w:p>
-      <w:r>
-        <w:tab/>
-      </w:r>
-      <w:r>
+      <w:pPr>
+        <w:rPr>
+          <w:rFonts w:ascii="Times New Roman" w:hAnsi="Times New Roman" w:cs="Times New Roman"/>
+          <w:sz w:val="24"/>
+          <w:szCs w:val="24"/>
+        </w:rPr>
+      </w:pPr>
+      <w:r>
+        <w:rPr>
+          <w:rFonts w:ascii="Times New Roman" w:hAnsi="Times New Roman" w:cs="Times New Roman"/>
+          <w:sz w:val="24"/>
+          <w:szCs w:val="24"/>
+        </w:rPr>
+        <w:tab/>
+      </w:r>
+      <w:r>
+        <w:rPr>
+          <w:rFonts w:ascii="Times New Roman" w:hAnsi="Times New Roman" w:cs="Times New Roman"/>
+          <w:sz w:val="24"/>
+          <w:szCs w:val="24"/>
+        </w:rPr>
         <w:tab/>
         <w:t>-The system must calculate and apply a discount of 30% on the last ride if the above check is true or satisfied.</w:t>
       </w:r>
     </w:p>
-    <w:p/>
-    <w:p>
-      <w:r>
+    <w:p>
+      <w:pPr>
+        <w:rPr>
+          <w:rFonts w:ascii="Times New Roman" w:hAnsi="Times New Roman" w:cs="Times New Roman"/>
+          <w:sz w:val="24"/>
+          <w:szCs w:val="24"/>
+        </w:rPr>
+      </w:pPr>
+    </w:p>
+    <w:p>
+      <w:pPr>
+        <w:rPr>
+          <w:rFonts w:ascii="Times New Roman" w:hAnsi="Times New Roman" w:cs="Times New Roman"/>
+          <w:sz w:val="24"/>
+          <w:szCs w:val="24"/>
+        </w:rPr>
+      </w:pPr>
+      <w:r>
+        <w:rPr>
+          <w:rFonts w:ascii="Times New Roman" w:hAnsi="Times New Roman" w:cs="Times New Roman"/>
+          <w:sz w:val="24"/>
+          <w:szCs w:val="24"/>
+        </w:rPr>
         <w:t xml:space="preserve">*Checking constraints and penalization: </w:t>
       </w:r>
     </w:p>
     <w:p>
-      <w:r>
-        <w:tab/>
-      </w:r>
-      <w:r>
+      <w:pPr>
+        <w:rPr>
+          <w:rFonts w:ascii="Times New Roman" w:hAnsi="Times New Roman" w:cs="Times New Roman"/>
+          <w:sz w:val="24"/>
+          <w:szCs w:val="24"/>
+        </w:rPr>
+      </w:pPr>
+      <w:r>
+        <w:rPr>
+          <w:rFonts w:ascii="Times New Roman" w:hAnsi="Times New Roman" w:cs="Times New Roman"/>
+          <w:sz w:val="24"/>
+          <w:szCs w:val="24"/>
+        </w:rPr>
+        <w:tab/>
+      </w:r>
+      <w:r>
+        <w:rPr>
+          <w:rFonts w:ascii="Times New Roman" w:hAnsi="Times New Roman" w:cs="Times New Roman"/>
+          <w:sz w:val="24"/>
+          <w:szCs w:val="24"/>
+        </w:rPr>
         <w:tab/>
         <w:t xml:space="preserve">-The system must </w:t>
       </w:r>
       <w:r>
+        <w:rPr>
+          <w:rFonts w:ascii="Times New Roman" w:hAnsi="Times New Roman" w:cs="Times New Roman"/>
+          <w:sz w:val="24"/>
+          <w:szCs w:val="24"/>
+        </w:rPr>
         <w:t xml:space="preserve">check </w:t>
       </w:r>
       <w:r>
+        <w:rPr>
+          <w:rFonts w:ascii="Times New Roman" w:hAnsi="Times New Roman" w:cs="Times New Roman"/>
+          <w:sz w:val="24"/>
+          <w:szCs w:val="24"/>
+        </w:rPr>
         <w:t>if either of the following conditions are true:</w:t>
       </w:r>
     </w:p>
@@ -537,11 +1542,26 @@
           <w:ilvl w:val="0"/>
           <w:numId w:val="6"/>
         </w:numPr>
-      </w:pPr>
-      <w:r>
+        <w:rPr>
+          <w:rFonts w:ascii="Times New Roman" w:hAnsi="Times New Roman" w:cs="Times New Roman"/>
+          <w:sz w:val="24"/>
+          <w:szCs w:val="24"/>
+        </w:rPr>
+      </w:pPr>
+      <w:r>
+        <w:rPr>
+          <w:rFonts w:ascii="Times New Roman" w:hAnsi="Times New Roman" w:cs="Times New Roman"/>
+          <w:sz w:val="24"/>
+          <w:szCs w:val="24"/>
+        </w:rPr>
         <w:t>T</w:t>
       </w:r>
       <w:r>
+        <w:rPr>
+          <w:rFonts w:ascii="Times New Roman" w:hAnsi="Times New Roman" w:cs="Times New Roman"/>
+          <w:sz w:val="24"/>
+          <w:szCs w:val="24"/>
+        </w:rPr>
         <w:t>he distance between the reserved car (parked after the ride) and the nearest power grid station is more than 3KM (Kilometers).</w:t>
       </w:r>
     </w:p>
@@ -552,138 +1572,329 @@
           <w:ilvl w:val="0"/>
           <w:numId w:val="6"/>
         </w:numPr>
-      </w:pPr>
-      <w:r>
+        <w:rPr>
+          <w:rFonts w:ascii="Times New Roman" w:hAnsi="Times New Roman" w:cs="Times New Roman"/>
+          <w:sz w:val="24"/>
+          <w:szCs w:val="24"/>
+        </w:rPr>
+      </w:pPr>
+      <w:r>
+        <w:rPr>
+          <w:rFonts w:ascii="Times New Roman" w:hAnsi="Times New Roman" w:cs="Times New Roman"/>
+          <w:sz w:val="24"/>
+          <w:szCs w:val="24"/>
+        </w:rPr>
         <w:t>The battery of the reserved car (parked after the ride) is consumed more than 80%.</w:t>
       </w:r>
     </w:p>
     <w:p>
       <w:pPr>
         <w:ind w:left="1440"/>
-      </w:pPr>
-      <w:r>
+        <w:rPr>
+          <w:rFonts w:ascii="Times New Roman" w:hAnsi="Times New Roman" w:cs="Times New Roman"/>
+          <w:sz w:val="24"/>
+          <w:szCs w:val="24"/>
+        </w:rPr>
+      </w:pPr>
+      <w:r>
+        <w:rPr>
+          <w:rFonts w:ascii="Times New Roman" w:hAnsi="Times New Roman" w:cs="Times New Roman"/>
+          <w:sz w:val="24"/>
+          <w:szCs w:val="24"/>
+        </w:rPr>
         <w:t xml:space="preserve">-The system must penalize the registered user by charging 30% more on the last ride if either of the two conditions mentioned above are true </w:t>
       </w:r>
       <w:r>
+        <w:rPr>
+          <w:rFonts w:ascii="Times New Roman" w:hAnsi="Times New Roman" w:cs="Times New Roman"/>
+          <w:sz w:val="24"/>
+          <w:szCs w:val="24"/>
+        </w:rPr>
         <w:t>to</w:t>
       </w:r>
       <w:r>
+        <w:rPr>
+          <w:rFonts w:ascii="Times New Roman" w:hAnsi="Times New Roman" w:cs="Times New Roman"/>
+          <w:sz w:val="24"/>
+          <w:szCs w:val="24"/>
+        </w:rPr>
         <w:t xml:space="preserve"> compensate for the cost required to recharge the </w:t>
       </w:r>
       <w:r>
+        <w:rPr>
+          <w:rFonts w:ascii="Times New Roman" w:hAnsi="Times New Roman" w:cs="Times New Roman"/>
+          <w:sz w:val="24"/>
+          <w:szCs w:val="24"/>
+        </w:rPr>
         <w:t>reserved car (parked after the ride)</w:t>
       </w:r>
       <w:r>
+        <w:rPr>
+          <w:rFonts w:ascii="Times New Roman" w:hAnsi="Times New Roman" w:cs="Times New Roman"/>
+          <w:sz w:val="24"/>
+          <w:szCs w:val="24"/>
+        </w:rPr>
         <w:t>.</w:t>
       </w:r>
     </w:p>
     <w:p>
       <w:pPr>
         <w:ind w:left="1440"/>
-      </w:pPr>
-    </w:p>
-    <w:p>
-      <w:r>
+        <w:rPr>
+          <w:rFonts w:ascii="Times New Roman" w:hAnsi="Times New Roman" w:cs="Times New Roman"/>
+          <w:sz w:val="24"/>
+          <w:szCs w:val="24"/>
+        </w:rPr>
+      </w:pPr>
+    </w:p>
+    <w:p>
+      <w:pPr>
+        <w:rPr>
+          <w:rFonts w:ascii="Times New Roman" w:hAnsi="Times New Roman" w:cs="Times New Roman"/>
+          <w:sz w:val="24"/>
+          <w:szCs w:val="24"/>
+        </w:rPr>
+      </w:pPr>
+      <w:r>
+        <w:rPr>
+          <w:rFonts w:ascii="Times New Roman" w:hAnsi="Times New Roman" w:cs="Times New Roman"/>
+          <w:sz w:val="24"/>
+          <w:szCs w:val="24"/>
+        </w:rPr>
         <w:t>*Enabling of money saving option</w:t>
       </w:r>
       <w:r>
+        <w:rPr>
+          <w:rFonts w:ascii="Times New Roman" w:hAnsi="Times New Roman" w:cs="Times New Roman"/>
+          <w:sz w:val="24"/>
+          <w:szCs w:val="24"/>
+        </w:rPr>
         <w:t xml:space="preserve"> and ensuring even distribution of reserved cars:</w:t>
       </w:r>
     </w:p>
     <w:p>
-      <w:r>
-        <w:tab/>
-      </w:r>
-      <w:r>
+      <w:pPr>
+        <w:rPr>
+          <w:rFonts w:ascii="Times New Roman" w:hAnsi="Times New Roman" w:cs="Times New Roman"/>
+          <w:sz w:val="24"/>
+          <w:szCs w:val="24"/>
+        </w:rPr>
+      </w:pPr>
+      <w:r>
+        <w:rPr>
+          <w:rFonts w:ascii="Times New Roman" w:hAnsi="Times New Roman" w:cs="Times New Roman"/>
+          <w:sz w:val="24"/>
+          <w:szCs w:val="24"/>
+        </w:rPr>
+        <w:tab/>
+      </w:r>
+      <w:r>
+        <w:rPr>
+          <w:rFonts w:ascii="Times New Roman" w:hAnsi="Times New Roman" w:cs="Times New Roman"/>
+          <w:sz w:val="24"/>
+          <w:szCs w:val="24"/>
+        </w:rPr>
         <w:tab/>
         <w:t>-The system sh</w:t>
       </w:r>
       <w:r>
+        <w:rPr>
+          <w:rFonts w:ascii="Times New Roman" w:hAnsi="Times New Roman" w:cs="Times New Roman"/>
+          <w:sz w:val="24"/>
+          <w:szCs w:val="24"/>
+        </w:rPr>
         <w:t xml:space="preserve">ould provide a functionality to allow the registered user to enable the money saving option, upon which he/she can </w:t>
       </w:r>
       <w:r>
-        <w:t>input his/her final destination.</w:t>
-      </w:r>
-    </w:p>
-    <w:p>
-      <w:r>
-        <w:tab/>
-      </w:r>
-      <w:r>
+        <w:rPr>
+          <w:rFonts w:ascii="Times New Roman" w:hAnsi="Times New Roman" w:cs="Times New Roman"/>
+          <w:sz w:val="24"/>
+          <w:szCs w:val="24"/>
+        </w:rPr>
+        <w:t xml:space="preserve">input his/her </w:t>
+      </w:r>
+      <w:proofErr w:type="gramStart"/>
+      <w:r>
+        <w:rPr>
+          <w:rFonts w:ascii="Times New Roman" w:hAnsi="Times New Roman" w:cs="Times New Roman"/>
+          <w:sz w:val="24"/>
+          <w:szCs w:val="24"/>
+        </w:rPr>
+        <w:t>final destination</w:t>
+      </w:r>
+      <w:proofErr w:type="gramEnd"/>
+      <w:r>
+        <w:rPr>
+          <w:rFonts w:ascii="Times New Roman" w:hAnsi="Times New Roman" w:cs="Times New Roman"/>
+          <w:sz w:val="24"/>
+          <w:szCs w:val="24"/>
+        </w:rPr>
+        <w:t>.</w:t>
+      </w:r>
+    </w:p>
+    <w:p>
+      <w:pPr>
+        <w:rPr>
+          <w:rFonts w:ascii="Times New Roman" w:hAnsi="Times New Roman" w:cs="Times New Roman"/>
+          <w:sz w:val="24"/>
+          <w:szCs w:val="24"/>
+        </w:rPr>
+      </w:pPr>
+      <w:r>
+        <w:rPr>
+          <w:rFonts w:ascii="Times New Roman" w:hAnsi="Times New Roman" w:cs="Times New Roman"/>
+          <w:sz w:val="24"/>
+          <w:szCs w:val="24"/>
+        </w:rPr>
+        <w:tab/>
+      </w:r>
+      <w:r>
+        <w:rPr>
+          <w:rFonts w:ascii="Times New Roman" w:hAnsi="Times New Roman" w:cs="Times New Roman"/>
+          <w:sz w:val="24"/>
+          <w:szCs w:val="24"/>
+        </w:rPr>
         <w:tab/>
         <w:t>-After receiving the inputs from the registered user, the system must provide information about the station where to leave the reserved car to get a discount.</w:t>
       </w:r>
     </w:p>
     <w:p>
-      <w:r>
-        <w:tab/>
-      </w:r>
-      <w:r>
+      <w:pPr>
+        <w:rPr>
+          <w:rFonts w:ascii="Times New Roman" w:hAnsi="Times New Roman" w:cs="Times New Roman"/>
+          <w:sz w:val="24"/>
+          <w:szCs w:val="24"/>
+        </w:rPr>
+      </w:pPr>
+      <w:r>
+        <w:rPr>
+          <w:rFonts w:ascii="Times New Roman" w:hAnsi="Times New Roman" w:cs="Times New Roman"/>
+          <w:sz w:val="24"/>
+          <w:szCs w:val="24"/>
+        </w:rPr>
+        <w:tab/>
+      </w:r>
+      <w:r>
+        <w:rPr>
+          <w:rFonts w:ascii="Times New Roman" w:hAnsi="Times New Roman" w:cs="Times New Roman"/>
+          <w:sz w:val="24"/>
+          <w:szCs w:val="24"/>
+        </w:rPr>
         <w:tab/>
         <w:t>-The system must also ensure uniform distribution of the reserved cars in the city based on both the destination of the registered user and on the availability of the power plugs at selected station.</w:t>
       </w:r>
     </w:p>
-    <w:p/>
-    <w:p>
-      <w:pPr>
-        <w:rPr>
+    <w:p>
+      <w:pPr>
+        <w:rPr>
+          <w:rFonts w:ascii="Times New Roman" w:hAnsi="Times New Roman" w:cs="Times New Roman"/>
+          <w:sz w:val="24"/>
+          <w:szCs w:val="24"/>
+        </w:rPr>
+      </w:pPr>
+    </w:p>
+    <w:p>
+      <w:pPr>
+        <w:rPr>
+          <w:rFonts w:ascii="Times New Roman" w:hAnsi="Times New Roman" w:cs="Times New Roman"/>
           <w:b/>
-        </w:rPr>
-      </w:pPr>
-      <w:r>
-        <w:rPr>
+          <w:sz w:val="24"/>
+          <w:szCs w:val="24"/>
+        </w:rPr>
+      </w:pPr>
+      <w:r>
+        <w:rPr>
+          <w:rFonts w:ascii="Times New Roman" w:hAnsi="Times New Roman" w:cs="Times New Roman"/>
           <w:b/>
+          <w:sz w:val="24"/>
+          <w:szCs w:val="24"/>
         </w:rPr>
         <w:t>3.1</w:t>
       </w:r>
       <w:r>
+        <w:rPr>
+          <w:rFonts w:ascii="Times New Roman" w:hAnsi="Times New Roman" w:cs="Times New Roman"/>
+          <w:sz w:val="24"/>
+          <w:szCs w:val="24"/>
+        </w:rPr>
         <w:t xml:space="preserve"> </w:t>
       </w:r>
       <w:r>
         <w:rPr>
+          <w:rFonts w:ascii="Times New Roman" w:hAnsi="Times New Roman" w:cs="Times New Roman"/>
           <w:b/>
-        </w:rPr>
-        <w:t>FUNCTIONAL</w:t>
-      </w:r>
-      <w:r>
-        <w:rPr>
+          <w:sz w:val="24"/>
+          <w:szCs w:val="24"/>
+        </w:rPr>
+        <w:t>FUNCTIONAL REQUIREMENTS:</w:t>
+      </w:r>
+    </w:p>
+    <w:p>
+      <w:pPr>
+        <w:rPr>
+          <w:rFonts w:ascii="Times New Roman" w:hAnsi="Times New Roman" w:cs="Times New Roman"/>
+          <w:sz w:val="24"/>
+          <w:szCs w:val="24"/>
+        </w:rPr>
+      </w:pPr>
+      <w:r>
+        <w:rPr>
+          <w:rFonts w:ascii="Times New Roman" w:hAnsi="Times New Roman" w:cs="Times New Roman"/>
           <w:b/>
-        </w:rPr>
-        <w:t xml:space="preserve"> REQUIREMENTS:</w:t>
-      </w:r>
-    </w:p>
-    <w:p>
-      <w:r>
-        <w:rPr>
+          <w:sz w:val="24"/>
+          <w:szCs w:val="24"/>
+        </w:rPr>
+        <w:lastRenderedPageBreak/>
+        <w:tab/>
+      </w:r>
+      <w:r>
+        <w:rPr>
+          <w:rFonts w:ascii="Times New Roman" w:hAnsi="Times New Roman" w:cs="Times New Roman"/>
+          <w:sz w:val="24"/>
+          <w:szCs w:val="24"/>
+        </w:rPr>
+        <w:t xml:space="preserve">We have clearly elicited the requirements of the </w:t>
+      </w:r>
+      <w:r>
+        <w:rPr>
+          <w:rFonts w:ascii="Times New Roman" w:hAnsi="Times New Roman" w:cs="Times New Roman"/>
           <w:b/>
-        </w:rPr>
-        <w:tab/>
-      </w:r>
-      <w:r>
-        <w:t xml:space="preserve">We have clearly elicited the requirements of the </w:t>
-      </w:r>
-      <w:r>
-        <w:rPr>
+          <w:sz w:val="24"/>
+          <w:szCs w:val="24"/>
+        </w:rPr>
+        <w:t xml:space="preserve">POWER </w:t>
+      </w:r>
+      <w:r>
+        <w:rPr>
+          <w:rFonts w:ascii="Times New Roman" w:hAnsi="Times New Roman" w:cs="Times New Roman"/>
           <w:b/>
-        </w:rPr>
-        <w:t xml:space="preserve">POWER </w:t>
-      </w:r>
-      <w:r>
-        <w:rPr>
-          <w:b/>
+          <w:sz w:val="24"/>
+          <w:szCs w:val="24"/>
         </w:rPr>
         <w:t>ENJoy</w:t>
       </w:r>
       <w:r>
-        <w:t xml:space="preserve"> for which </w:t>
-      </w:r>
-      <w:r>
-        <w:t>the</w:t>
-      </w:r>
-      <w:r>
+        <w:rPr>
+          <w:rFonts w:ascii="Times New Roman" w:hAnsi="Times New Roman" w:cs="Times New Roman"/>
+          <w:sz w:val="24"/>
+          <w:szCs w:val="24"/>
+        </w:rPr>
+        <w:t xml:space="preserve"> for which the</w:t>
+      </w:r>
+      <w:r>
+        <w:rPr>
+          <w:rFonts w:ascii="Times New Roman" w:hAnsi="Times New Roman" w:cs="Times New Roman"/>
+          <w:sz w:val="24"/>
+          <w:szCs w:val="24"/>
+        </w:rPr>
         <w:t xml:space="preserve"> functional requirements </w:t>
       </w:r>
       <w:r>
+        <w:rPr>
+          <w:rFonts w:ascii="Times New Roman" w:hAnsi="Times New Roman" w:cs="Times New Roman"/>
+          <w:sz w:val="24"/>
+          <w:szCs w:val="24"/>
+        </w:rPr>
         <w:t>are stated as follows:</w:t>
       </w:r>
     </w:p>
@@ -695,18 +1906,31 @@
           <w:numId w:val="6"/>
         </w:numPr>
         <w:rPr>
+          <w:rFonts w:ascii="Times New Roman" w:hAnsi="Times New Roman" w:cs="Times New Roman"/>
           <w:b/>
-        </w:rPr>
-      </w:pPr>
-      <w:r>
-        <w:rPr>
+          <w:sz w:val="24"/>
+          <w:szCs w:val="24"/>
+        </w:rPr>
+      </w:pPr>
+      <w:r>
+        <w:rPr>
+          <w:rFonts w:ascii="Times New Roman" w:hAnsi="Times New Roman" w:cs="Times New Roman"/>
           <w:b/>
+          <w:sz w:val="24"/>
+          <w:szCs w:val="24"/>
         </w:rPr>
         <w:t xml:space="preserve">Guest User: </w:t>
       </w:r>
-      <w:r>
+      <w:proofErr w:type="gramStart"/>
+      <w:r>
+        <w:rPr>
+          <w:rFonts w:ascii="Times New Roman" w:hAnsi="Times New Roman" w:cs="Times New Roman"/>
+          <w:sz w:val="24"/>
+          <w:szCs w:val="24"/>
+        </w:rPr>
         <w:t>is allowed to</w:t>
       </w:r>
+      <w:proofErr w:type="gramEnd"/>
     </w:p>
     <w:p>
       <w:pPr>
@@ -715,9 +1939,18 @@
           <w:ilvl w:val="0"/>
           <w:numId w:val="7"/>
         </w:numPr>
-      </w:pPr>
-      <w:r>
-        <w:lastRenderedPageBreak/>
+        <w:rPr>
+          <w:rFonts w:ascii="Times New Roman" w:hAnsi="Times New Roman" w:cs="Times New Roman"/>
+          <w:sz w:val="24"/>
+          <w:szCs w:val="24"/>
+        </w:rPr>
+      </w:pPr>
+      <w:r>
+        <w:rPr>
+          <w:rFonts w:ascii="Times New Roman" w:hAnsi="Times New Roman" w:cs="Times New Roman"/>
+          <w:sz w:val="24"/>
+          <w:szCs w:val="24"/>
+        </w:rPr>
         <w:t>Sign Up.</w:t>
       </w:r>
     </w:p>
@@ -729,27 +1962,46 @@
           <w:numId w:val="6"/>
         </w:numPr>
         <w:rPr>
+          <w:rFonts w:ascii="Times New Roman" w:hAnsi="Times New Roman" w:cs="Times New Roman"/>
           <w:b/>
-        </w:rPr>
-      </w:pPr>
-      <w:r>
-        <w:rPr>
+          <w:sz w:val="24"/>
+          <w:szCs w:val="24"/>
+        </w:rPr>
+      </w:pPr>
+      <w:r>
+        <w:rPr>
+          <w:rFonts w:ascii="Times New Roman" w:hAnsi="Times New Roman" w:cs="Times New Roman"/>
           <w:b/>
+          <w:sz w:val="24"/>
+          <w:szCs w:val="24"/>
         </w:rPr>
         <w:t>Registered User:</w:t>
       </w:r>
       <w:r>
         <w:rPr>
+          <w:rFonts w:ascii="Times New Roman" w:hAnsi="Times New Roman" w:cs="Times New Roman"/>
           <w:b/>
+          <w:sz w:val="24"/>
+          <w:szCs w:val="24"/>
         </w:rPr>
         <w:t xml:space="preserve"> </w:t>
       </w:r>
-      <w:r>
+      <w:proofErr w:type="gramStart"/>
+      <w:r>
+        <w:rPr>
+          <w:rFonts w:ascii="Times New Roman" w:hAnsi="Times New Roman" w:cs="Times New Roman"/>
+          <w:sz w:val="24"/>
+          <w:szCs w:val="24"/>
+        </w:rPr>
         <w:t>is allowed to</w:t>
       </w:r>
-      <w:r>
-        <w:rPr>
+      <w:proofErr w:type="gramEnd"/>
+      <w:r>
+        <w:rPr>
+          <w:rFonts w:ascii="Times New Roman" w:hAnsi="Times New Roman" w:cs="Times New Roman"/>
           <w:b/>
+          <w:sz w:val="24"/>
+          <w:szCs w:val="24"/>
         </w:rPr>
         <w:t xml:space="preserve"> </w:t>
       </w:r>
@@ -761,8 +2013,18 @@
           <w:ilvl w:val="0"/>
           <w:numId w:val="7"/>
         </w:numPr>
-      </w:pPr>
-      <w:r>
+        <w:rPr>
+          <w:rFonts w:ascii="Times New Roman" w:hAnsi="Times New Roman" w:cs="Times New Roman"/>
+          <w:sz w:val="24"/>
+          <w:szCs w:val="24"/>
+        </w:rPr>
+      </w:pPr>
+      <w:r>
+        <w:rPr>
+          <w:rFonts w:ascii="Times New Roman" w:hAnsi="Times New Roman" w:cs="Times New Roman"/>
+          <w:sz w:val="24"/>
+          <w:szCs w:val="24"/>
+        </w:rPr>
         <w:t>Login.</w:t>
       </w:r>
     </w:p>
@@ -773,11 +2035,26 @@
           <w:ilvl w:val="0"/>
           <w:numId w:val="7"/>
         </w:numPr>
-      </w:pPr>
-      <w:r>
+        <w:rPr>
+          <w:rFonts w:ascii="Times New Roman" w:hAnsi="Times New Roman" w:cs="Times New Roman"/>
+          <w:sz w:val="24"/>
+          <w:szCs w:val="24"/>
+        </w:rPr>
+      </w:pPr>
+      <w:r>
+        <w:rPr>
+          <w:rFonts w:ascii="Times New Roman" w:hAnsi="Times New Roman" w:cs="Times New Roman"/>
+          <w:sz w:val="24"/>
+          <w:szCs w:val="24"/>
+        </w:rPr>
         <w:t>Find</w:t>
       </w:r>
       <w:r>
+        <w:rPr>
+          <w:rFonts w:ascii="Times New Roman" w:hAnsi="Times New Roman" w:cs="Times New Roman"/>
+          <w:sz w:val="24"/>
+          <w:szCs w:val="24"/>
+        </w:rPr>
         <w:t xml:space="preserve"> the location of available cars.</w:t>
       </w:r>
     </w:p>
@@ -788,9 +2065,37 @@
           <w:ilvl w:val="0"/>
           <w:numId w:val="7"/>
         </w:numPr>
-      </w:pPr>
-      <w:r>
-        <w:t>Select his/her final destination.</w:t>
+        <w:rPr>
+          <w:rFonts w:ascii="Times New Roman" w:hAnsi="Times New Roman" w:cs="Times New Roman"/>
+          <w:sz w:val="24"/>
+          <w:szCs w:val="24"/>
+        </w:rPr>
+      </w:pPr>
+      <w:r>
+        <w:rPr>
+          <w:rFonts w:ascii="Times New Roman" w:hAnsi="Times New Roman" w:cs="Times New Roman"/>
+          <w:sz w:val="24"/>
+          <w:szCs w:val="24"/>
+        </w:rPr>
+        <w:t xml:space="preserve">Select his/her </w:t>
+      </w:r>
+      <w:proofErr w:type="gramStart"/>
+      <w:r>
+        <w:rPr>
+          <w:rFonts w:ascii="Times New Roman" w:hAnsi="Times New Roman" w:cs="Times New Roman"/>
+          <w:sz w:val="24"/>
+          <w:szCs w:val="24"/>
+        </w:rPr>
+        <w:t>final destination</w:t>
+      </w:r>
+      <w:proofErr w:type="gramEnd"/>
+      <w:r>
+        <w:rPr>
+          <w:rFonts w:ascii="Times New Roman" w:hAnsi="Times New Roman" w:cs="Times New Roman"/>
+          <w:sz w:val="24"/>
+          <w:szCs w:val="24"/>
+        </w:rPr>
+        <w:t>.</w:t>
       </w:r>
     </w:p>
     <w:p>
@@ -800,11 +2105,26 @@
           <w:ilvl w:val="0"/>
           <w:numId w:val="7"/>
         </w:numPr>
-      </w:pPr>
-      <w:r>
+        <w:rPr>
+          <w:rFonts w:ascii="Times New Roman" w:hAnsi="Times New Roman" w:cs="Times New Roman"/>
+          <w:sz w:val="24"/>
+          <w:szCs w:val="24"/>
+        </w:rPr>
+      </w:pPr>
+      <w:r>
+        <w:rPr>
+          <w:rFonts w:ascii="Times New Roman" w:hAnsi="Times New Roman" w:cs="Times New Roman"/>
+          <w:sz w:val="24"/>
+          <w:szCs w:val="24"/>
+        </w:rPr>
         <w:t>Reserve an</w:t>
       </w:r>
       <w:r>
+        <w:rPr>
+          <w:rFonts w:ascii="Times New Roman" w:hAnsi="Times New Roman" w:cs="Times New Roman"/>
+          <w:sz w:val="24"/>
+          <w:szCs w:val="24"/>
+        </w:rPr>
         <w:t xml:space="preserve"> available car.</w:t>
       </w:r>
     </w:p>
@@ -815,20 +2135,42 @@
           <w:ilvl w:val="0"/>
           <w:numId w:val="7"/>
         </w:numPr>
-      </w:pPr>
-      <w:r>
+        <w:rPr>
+          <w:rFonts w:ascii="Times New Roman" w:hAnsi="Times New Roman" w:cs="Times New Roman"/>
+          <w:sz w:val="24"/>
+          <w:szCs w:val="24"/>
+        </w:rPr>
+      </w:pPr>
+      <w:r>
+        <w:rPr>
+          <w:rFonts w:ascii="Times New Roman" w:hAnsi="Times New Roman" w:cs="Times New Roman"/>
+          <w:sz w:val="24"/>
+          <w:szCs w:val="24"/>
+        </w:rPr>
         <w:t>Receive n</w:t>
       </w:r>
       <w:r>
-        <w:t xml:space="preserve">otification of the reservation expiry </w:t>
-      </w:r>
-      <w:r>
-        <w:t>and</w:t>
-      </w:r>
-      <w:r>
+        <w:rPr>
+          <w:rFonts w:ascii="Times New Roman" w:hAnsi="Times New Roman" w:cs="Times New Roman"/>
+          <w:sz w:val="24"/>
+          <w:szCs w:val="24"/>
+        </w:rPr>
+        <w:t>otification of the reservation expiry and</w:t>
+      </w:r>
+      <w:r>
+        <w:rPr>
+          <w:rFonts w:ascii="Times New Roman" w:hAnsi="Times New Roman" w:cs="Times New Roman"/>
+          <w:sz w:val="24"/>
+          <w:szCs w:val="24"/>
+        </w:rPr>
         <w:t xml:space="preserve"> penalty</w:t>
       </w:r>
       <w:r>
+        <w:rPr>
+          <w:rFonts w:ascii="Times New Roman" w:hAnsi="Times New Roman" w:cs="Times New Roman"/>
+          <w:sz w:val="24"/>
+          <w:szCs w:val="24"/>
+        </w:rPr>
         <w:t>.</w:t>
       </w:r>
     </w:p>
@@ -839,26 +2181,66 @@
           <w:ilvl w:val="0"/>
           <w:numId w:val="7"/>
         </w:numPr>
-      </w:pPr>
-      <w:r>
+        <w:rPr>
+          <w:rFonts w:ascii="Times New Roman" w:hAnsi="Times New Roman" w:cs="Times New Roman"/>
+          <w:sz w:val="24"/>
+          <w:szCs w:val="24"/>
+        </w:rPr>
+      </w:pPr>
+      <w:r>
+        <w:rPr>
+          <w:rFonts w:ascii="Times New Roman" w:hAnsi="Times New Roman" w:cs="Times New Roman"/>
+          <w:sz w:val="24"/>
+          <w:szCs w:val="24"/>
+        </w:rPr>
         <w:t>E</w:t>
       </w:r>
       <w:r>
+        <w:rPr>
+          <w:rFonts w:ascii="Times New Roman" w:hAnsi="Times New Roman" w:cs="Times New Roman"/>
+          <w:sz w:val="24"/>
+          <w:szCs w:val="24"/>
+        </w:rPr>
         <w:t>nter the reserved car</w:t>
       </w:r>
       <w:r>
+        <w:rPr>
+          <w:rFonts w:ascii="Times New Roman" w:hAnsi="Times New Roman" w:cs="Times New Roman"/>
+          <w:sz w:val="24"/>
+          <w:szCs w:val="24"/>
+        </w:rPr>
         <w:t xml:space="preserve"> </w:t>
       </w:r>
       <w:r>
+        <w:rPr>
+          <w:rFonts w:ascii="Times New Roman" w:hAnsi="Times New Roman" w:cs="Times New Roman"/>
+          <w:sz w:val="24"/>
+          <w:szCs w:val="24"/>
+        </w:rPr>
         <w:t xml:space="preserve">(by </w:t>
       </w:r>
       <w:r>
+        <w:rPr>
+          <w:rFonts w:ascii="Times New Roman" w:hAnsi="Times New Roman" w:cs="Times New Roman"/>
+          <w:sz w:val="24"/>
+          <w:szCs w:val="24"/>
+        </w:rPr>
         <w:t>communicating with the system</w:t>
       </w:r>
       <w:r>
+        <w:rPr>
+          <w:rFonts w:ascii="Times New Roman" w:hAnsi="Times New Roman" w:cs="Times New Roman"/>
+          <w:sz w:val="24"/>
+          <w:szCs w:val="24"/>
+        </w:rPr>
         <w:t>)</w:t>
       </w:r>
       <w:r>
+        <w:rPr>
+          <w:rFonts w:ascii="Times New Roman" w:hAnsi="Times New Roman" w:cs="Times New Roman"/>
+          <w:sz w:val="24"/>
+          <w:szCs w:val="24"/>
+        </w:rPr>
         <w:t>.</w:t>
       </w:r>
     </w:p>
@@ -869,8 +2251,18 @@
           <w:ilvl w:val="0"/>
           <w:numId w:val="7"/>
         </w:numPr>
-      </w:pPr>
-      <w:r>
+        <w:rPr>
+          <w:rFonts w:ascii="Times New Roman" w:hAnsi="Times New Roman" w:cs="Times New Roman"/>
+          <w:sz w:val="24"/>
+          <w:szCs w:val="24"/>
+        </w:rPr>
+      </w:pPr>
+      <w:r>
+        <w:rPr>
+          <w:rFonts w:ascii="Times New Roman" w:hAnsi="Times New Roman" w:cs="Times New Roman"/>
+          <w:sz w:val="24"/>
+          <w:szCs w:val="24"/>
+        </w:rPr>
         <w:t>Receive notification of the current charges.</w:t>
       </w:r>
     </w:p>
@@ -881,8 +2273,18 @@
           <w:ilvl w:val="0"/>
           <w:numId w:val="7"/>
         </w:numPr>
-      </w:pPr>
-      <w:r>
+        <w:rPr>
+          <w:rFonts w:ascii="Times New Roman" w:hAnsi="Times New Roman" w:cs="Times New Roman"/>
+          <w:sz w:val="24"/>
+          <w:szCs w:val="24"/>
+        </w:rPr>
+      </w:pPr>
+      <w:r>
+        <w:rPr>
+          <w:rFonts w:ascii="Times New Roman" w:hAnsi="Times New Roman" w:cs="Times New Roman"/>
+          <w:sz w:val="24"/>
+          <w:szCs w:val="24"/>
+        </w:rPr>
         <w:t>Park the reserved car in safe areas.</w:t>
       </w:r>
     </w:p>
@@ -893,8 +2295,18 @@
           <w:ilvl w:val="0"/>
           <w:numId w:val="7"/>
         </w:numPr>
-      </w:pPr>
-      <w:r>
+        <w:rPr>
+          <w:rFonts w:ascii="Times New Roman" w:hAnsi="Times New Roman" w:cs="Times New Roman"/>
+          <w:sz w:val="24"/>
+          <w:szCs w:val="24"/>
+        </w:rPr>
+      </w:pPr>
+      <w:r>
+        <w:rPr>
+          <w:rFonts w:ascii="Times New Roman" w:hAnsi="Times New Roman" w:cs="Times New Roman"/>
+          <w:sz w:val="24"/>
+          <w:szCs w:val="24"/>
+        </w:rPr>
         <w:t>Take at least two other passengers onto the reserved car and avail discount.</w:t>
       </w:r>
     </w:p>
@@ -905,14 +2317,34 @@
           <w:ilvl w:val="0"/>
           <w:numId w:val="7"/>
         </w:numPr>
-      </w:pPr>
-      <w:r>
+        <w:rPr>
+          <w:rFonts w:ascii="Times New Roman" w:hAnsi="Times New Roman" w:cs="Times New Roman"/>
+          <w:sz w:val="24"/>
+          <w:szCs w:val="24"/>
+        </w:rPr>
+      </w:pPr>
+      <w:r>
+        <w:rPr>
+          <w:rFonts w:ascii="Times New Roman" w:hAnsi="Times New Roman" w:cs="Times New Roman"/>
+          <w:sz w:val="24"/>
+          <w:szCs w:val="24"/>
+        </w:rPr>
         <w:t>Minimize the consumption of the battery’s charge in the reserved car</w:t>
       </w:r>
       <w:r>
+        <w:rPr>
+          <w:rFonts w:ascii="Times New Roman" w:hAnsi="Times New Roman" w:cs="Times New Roman"/>
+          <w:sz w:val="24"/>
+          <w:szCs w:val="24"/>
+        </w:rPr>
         <w:t xml:space="preserve"> to</w:t>
       </w:r>
       <w:r>
+        <w:rPr>
+          <w:rFonts w:ascii="Times New Roman" w:hAnsi="Times New Roman" w:cs="Times New Roman"/>
+          <w:sz w:val="24"/>
+          <w:szCs w:val="24"/>
+        </w:rPr>
         <w:t xml:space="preserve"> avail discount.</w:t>
       </w:r>
     </w:p>
@@ -923,8 +2355,18 @@
           <w:ilvl w:val="0"/>
           <w:numId w:val="7"/>
         </w:numPr>
-      </w:pPr>
-      <w:r>
+        <w:rPr>
+          <w:rFonts w:ascii="Times New Roman" w:hAnsi="Times New Roman" w:cs="Times New Roman"/>
+          <w:sz w:val="24"/>
+          <w:szCs w:val="24"/>
+        </w:rPr>
+      </w:pPr>
+      <w:r>
+        <w:rPr>
+          <w:rFonts w:ascii="Times New Roman" w:hAnsi="Times New Roman" w:cs="Times New Roman"/>
+          <w:sz w:val="24"/>
+          <w:szCs w:val="24"/>
+        </w:rPr>
         <w:t>Park the reserved car in special parking areas and avail discount.</w:t>
       </w:r>
     </w:p>
@@ -935,34 +2377,56 @@
           <w:ilvl w:val="0"/>
           <w:numId w:val="7"/>
         </w:numPr>
-      </w:pPr>
-      <w:r>
-        <w:t>Select (Enable) /Deselect (disable) the money saving option to get discount.</w:t>
-      </w:r>
-    </w:p>
-    <w:p>
-      <w:pPr>
-        <w:rPr>
+        <w:rPr>
+          <w:rFonts w:ascii="Times New Roman" w:hAnsi="Times New Roman" w:cs="Times New Roman"/>
+          <w:sz w:val="24"/>
+          <w:szCs w:val="24"/>
+        </w:rPr>
+      </w:pPr>
+      <w:r>
+        <w:rPr>
+          <w:rFonts w:ascii="Times New Roman" w:hAnsi="Times New Roman" w:cs="Times New Roman"/>
+          <w:sz w:val="24"/>
+          <w:szCs w:val="24"/>
+        </w:rPr>
+        <w:t>Select (Enable) the money saving option to get discount.</w:t>
+      </w:r>
+    </w:p>
+    <w:p>
+      <w:pPr>
+        <w:rPr>
+          <w:rFonts w:ascii="Times New Roman" w:hAnsi="Times New Roman" w:cs="Times New Roman"/>
           <w:b/>
-        </w:rPr>
-      </w:pPr>
-    </w:p>
-    <w:p>
-      <w:pPr>
-        <w:rPr>
+          <w:sz w:val="24"/>
+          <w:szCs w:val="24"/>
+        </w:rPr>
+      </w:pPr>
+    </w:p>
+    <w:p>
+      <w:pPr>
+        <w:rPr>
+          <w:rFonts w:ascii="Times New Roman" w:hAnsi="Times New Roman" w:cs="Times New Roman"/>
           <w:b/>
-        </w:rPr>
-      </w:pPr>
-    </w:p>
-    <w:p>
-      <w:pPr>
-        <w:rPr>
+          <w:sz w:val="24"/>
+          <w:szCs w:val="24"/>
+        </w:rPr>
+      </w:pPr>
+    </w:p>
+    <w:p>
+      <w:pPr>
+        <w:rPr>
+          <w:rFonts w:ascii="Times New Roman" w:hAnsi="Times New Roman" w:cs="Times New Roman"/>
           <w:b/>
-        </w:rPr>
-      </w:pPr>
-      <w:r>
-        <w:rPr>
+          <w:sz w:val="24"/>
+          <w:szCs w:val="24"/>
+        </w:rPr>
+      </w:pPr>
+      <w:r>
+        <w:rPr>
+          <w:rFonts w:ascii="Times New Roman" w:hAnsi="Times New Roman" w:cs="Times New Roman"/>
           <w:b/>
+          <w:sz w:val="24"/>
+          <w:szCs w:val="24"/>
         </w:rPr>
         <w:t>3.2 NON-FUNCTIONAL REQUIREMENTS:</w:t>
       </w:r>
@@ -970,97 +2434,423 @@
     <w:p>
       <w:pPr>
         <w:rPr>
+          <w:rFonts w:ascii="Times New Roman" w:hAnsi="Times New Roman" w:cs="Times New Roman"/>
           <w:b/>
-        </w:rPr>
-      </w:pPr>
-      <w:r>
-        <w:rPr>
+          <w:sz w:val="24"/>
+          <w:szCs w:val="24"/>
+        </w:rPr>
+      </w:pPr>
+      <w:r>
+        <w:rPr>
+          <w:rFonts w:ascii="Times New Roman" w:hAnsi="Times New Roman" w:cs="Times New Roman"/>
           <w:b/>
+          <w:sz w:val="24"/>
+          <w:szCs w:val="24"/>
         </w:rPr>
         <w:t>3.2.1 User Interface:</w:t>
       </w:r>
     </w:p>
     <w:p>
-      <w:r>
-        <w:rPr>
+      <w:pPr>
+        <w:rPr>
+          <w:rFonts w:ascii="Times New Roman" w:hAnsi="Times New Roman" w:cs="Times New Roman"/>
+          <w:sz w:val="24"/>
+          <w:szCs w:val="24"/>
+        </w:rPr>
+      </w:pPr>
+      <w:r>
+        <w:rPr>
+          <w:rFonts w:ascii="Times New Roman" w:hAnsi="Times New Roman" w:cs="Times New Roman"/>
           <w:b/>
-        </w:rPr>
-        <w:tab/>
-      </w:r>
-      <w:r>
+          <w:sz w:val="24"/>
+          <w:szCs w:val="24"/>
+        </w:rPr>
+        <w:tab/>
+      </w:r>
+      <w:r>
+        <w:rPr>
+          <w:rFonts w:ascii="Times New Roman" w:hAnsi="Times New Roman" w:cs="Times New Roman"/>
+          <w:sz w:val="24"/>
+          <w:szCs w:val="24"/>
+        </w:rPr>
         <w:t xml:space="preserve">The user interface of our application is thought to </w:t>
       </w:r>
       <w:r>
+        <w:rPr>
+          <w:rFonts w:ascii="Times New Roman" w:hAnsi="Times New Roman" w:cs="Times New Roman"/>
+          <w:sz w:val="24"/>
+          <w:szCs w:val="24"/>
+        </w:rPr>
         <w:t>be used</w:t>
       </w:r>
       <w:r>
+        <w:rPr>
+          <w:rFonts w:ascii="Times New Roman" w:hAnsi="Times New Roman" w:cs="Times New Roman"/>
+          <w:sz w:val="24"/>
+          <w:szCs w:val="24"/>
+        </w:rPr>
         <w:t xml:space="preserve"> via web as well as a mobile application.</w:t>
       </w:r>
       <w:r>
+        <w:rPr>
+          <w:rFonts w:ascii="Times New Roman" w:hAnsi="Times New Roman" w:cs="Times New Roman"/>
+          <w:sz w:val="24"/>
+          <w:szCs w:val="24"/>
+        </w:rPr>
         <w:t xml:space="preserve"> There are two sketches of the UI screen which are displayed below:</w:t>
       </w:r>
     </w:p>
     <w:p>
-      <w:r>
+      <w:pPr>
+        <w:rPr>
+          <w:rFonts w:ascii="Times New Roman" w:hAnsi="Times New Roman" w:cs="Times New Roman"/>
+          <w:sz w:val="24"/>
+          <w:szCs w:val="24"/>
+        </w:rPr>
+      </w:pPr>
+      <w:r>
+        <w:rPr>
+          <w:rFonts w:ascii="Times New Roman" w:hAnsi="Times New Roman" w:cs="Times New Roman"/>
+          <w:sz w:val="24"/>
+          <w:szCs w:val="24"/>
+        </w:rPr>
         <w:t xml:space="preserve"> </w:t>
       </w:r>
     </w:p>
     <w:p>
-      <w:r>
+      <w:pPr>
+        <w:rPr>
+          <w:rFonts w:ascii="Times New Roman" w:hAnsi="Times New Roman" w:cs="Times New Roman"/>
+          <w:sz w:val="24"/>
+          <w:szCs w:val="24"/>
+        </w:rPr>
+      </w:pPr>
+      <w:r>
+        <w:rPr>
+          <w:rFonts w:ascii="Times New Roman" w:hAnsi="Times New Roman" w:cs="Times New Roman"/>
+          <w:sz w:val="24"/>
+          <w:szCs w:val="24"/>
+        </w:rPr>
         <w:t>The first s</w:t>
       </w:r>
       <w:r>
+        <w:rPr>
+          <w:rFonts w:ascii="Times New Roman" w:hAnsi="Times New Roman" w:cs="Times New Roman"/>
+          <w:sz w:val="24"/>
+          <w:szCs w:val="24"/>
+        </w:rPr>
         <w:t>creen is the HOME page where any guest user can see. It displays the sign up and login option; options like finding available cars, reserving an available car,</w:t>
       </w:r>
       <w:r>
+        <w:rPr>
+          <w:rFonts w:ascii="Times New Roman" w:hAnsi="Times New Roman" w:cs="Times New Roman"/>
+          <w:sz w:val="24"/>
+          <w:szCs w:val="24"/>
+        </w:rPr>
         <w:t xml:space="preserve"> money saving option, charge per km with current charge, status of the battery, discounts, safe areas and special parking areas. This is the HOME page of the desktop version.</w:t>
       </w:r>
     </w:p>
-    <w:p/>
-    <w:p/>
-    <w:p/>
-    <w:p/>
-    <w:p/>
-    <w:p/>
-    <w:p/>
-    <w:p/>
-    <w:p/>
-    <w:p>
-      <w:r>
+    <w:p>
+      <w:pPr>
+        <w:rPr>
+          <w:rFonts w:ascii="Times New Roman" w:hAnsi="Times New Roman" w:cs="Times New Roman"/>
+          <w:sz w:val="24"/>
+          <w:szCs w:val="24"/>
+        </w:rPr>
+      </w:pPr>
+    </w:p>
+    <w:p>
+      <w:pPr>
+        <w:rPr>
+          <w:rFonts w:ascii="Times New Roman" w:hAnsi="Times New Roman" w:cs="Times New Roman"/>
+          <w:sz w:val="24"/>
+          <w:szCs w:val="24"/>
+        </w:rPr>
+      </w:pPr>
+    </w:p>
+    <w:p>
+      <w:pPr>
+        <w:rPr>
+          <w:rFonts w:ascii="Times New Roman" w:hAnsi="Times New Roman" w:cs="Times New Roman"/>
+          <w:sz w:val="24"/>
+          <w:szCs w:val="24"/>
+        </w:rPr>
+      </w:pPr>
+    </w:p>
+    <w:p>
+      <w:pPr>
+        <w:rPr>
+          <w:rFonts w:ascii="Times New Roman" w:hAnsi="Times New Roman" w:cs="Times New Roman"/>
+          <w:sz w:val="24"/>
+          <w:szCs w:val="24"/>
+        </w:rPr>
+      </w:pPr>
+    </w:p>
+    <w:p>
+      <w:pPr>
+        <w:rPr>
+          <w:rFonts w:ascii="Times New Roman" w:hAnsi="Times New Roman" w:cs="Times New Roman"/>
+          <w:sz w:val="24"/>
+          <w:szCs w:val="24"/>
+        </w:rPr>
+      </w:pPr>
+    </w:p>
+    <w:p>
+      <w:pPr>
+        <w:rPr>
+          <w:rFonts w:ascii="Times New Roman" w:hAnsi="Times New Roman" w:cs="Times New Roman"/>
+          <w:sz w:val="24"/>
+          <w:szCs w:val="24"/>
+        </w:rPr>
+      </w:pPr>
+    </w:p>
+    <w:p>
+      <w:pPr>
+        <w:rPr>
+          <w:rFonts w:ascii="Times New Roman" w:hAnsi="Times New Roman" w:cs="Times New Roman"/>
+          <w:sz w:val="24"/>
+          <w:szCs w:val="24"/>
+        </w:rPr>
+      </w:pPr>
+    </w:p>
+    <w:p>
+      <w:pPr>
+        <w:rPr>
+          <w:rFonts w:ascii="Times New Roman" w:hAnsi="Times New Roman" w:cs="Times New Roman"/>
+          <w:sz w:val="24"/>
+          <w:szCs w:val="24"/>
+        </w:rPr>
+      </w:pPr>
+    </w:p>
+    <w:p>
+      <w:pPr>
+        <w:rPr>
+          <w:rFonts w:ascii="Times New Roman" w:hAnsi="Times New Roman" w:cs="Times New Roman"/>
+          <w:sz w:val="24"/>
+          <w:szCs w:val="24"/>
+        </w:rPr>
+      </w:pPr>
+    </w:p>
+    <w:p>
+      <w:pPr>
+        <w:rPr>
+          <w:rFonts w:ascii="Times New Roman" w:hAnsi="Times New Roman" w:cs="Times New Roman"/>
+          <w:sz w:val="24"/>
+          <w:szCs w:val="24"/>
+        </w:rPr>
+      </w:pPr>
+      <w:r>
+        <w:rPr>
+          <w:rFonts w:ascii="Times New Roman" w:hAnsi="Times New Roman" w:cs="Times New Roman"/>
+          <w:sz w:val="24"/>
+          <w:szCs w:val="24"/>
+        </w:rPr>
         <w:t xml:space="preserve">The second screen shows the features and option in a mobile application. The first picture in the below area shows the HOME page of the application before login. It shows the </w:t>
       </w:r>
       <w:r>
+        <w:rPr>
+          <w:rFonts w:ascii="Times New Roman" w:hAnsi="Times New Roman" w:cs="Times New Roman"/>
+          <w:sz w:val="24"/>
+          <w:szCs w:val="24"/>
+        </w:rPr>
         <w:t>sign up and login option for the guest user. It also displays the availability of cars in nearby area through GPS.</w:t>
       </w:r>
     </w:p>
-    <w:p/>
-    <w:p/>
-    <w:p/>
-    <w:p/>
-    <w:p/>
-    <w:p/>
-    <w:p/>
-    <w:p/>
-    <w:p>
-      <w:r>
+    <w:p>
+      <w:pPr>
+        <w:rPr>
+          <w:rFonts w:ascii="Times New Roman" w:hAnsi="Times New Roman" w:cs="Times New Roman"/>
+          <w:sz w:val="24"/>
+          <w:szCs w:val="24"/>
+        </w:rPr>
+      </w:pPr>
+    </w:p>
+    <w:p>
+      <w:pPr>
+        <w:rPr>
+          <w:rFonts w:ascii="Times New Roman" w:hAnsi="Times New Roman" w:cs="Times New Roman"/>
+          <w:sz w:val="24"/>
+          <w:szCs w:val="24"/>
+        </w:rPr>
+      </w:pPr>
+    </w:p>
+    <w:p>
+      <w:pPr>
+        <w:rPr>
+          <w:rFonts w:ascii="Times New Roman" w:hAnsi="Times New Roman" w:cs="Times New Roman"/>
+          <w:sz w:val="24"/>
+          <w:szCs w:val="24"/>
+        </w:rPr>
+      </w:pPr>
+    </w:p>
+    <w:p>
+      <w:pPr>
+        <w:rPr>
+          <w:rFonts w:ascii="Times New Roman" w:hAnsi="Times New Roman" w:cs="Times New Roman"/>
+          <w:sz w:val="24"/>
+          <w:szCs w:val="24"/>
+        </w:rPr>
+      </w:pPr>
+    </w:p>
+    <w:p>
+      <w:pPr>
+        <w:rPr>
+          <w:rFonts w:ascii="Times New Roman" w:hAnsi="Times New Roman" w:cs="Times New Roman"/>
+          <w:sz w:val="24"/>
+          <w:szCs w:val="24"/>
+        </w:rPr>
+      </w:pPr>
+    </w:p>
+    <w:p>
+      <w:pPr>
+        <w:rPr>
+          <w:rFonts w:ascii="Times New Roman" w:hAnsi="Times New Roman" w:cs="Times New Roman"/>
+          <w:sz w:val="24"/>
+          <w:szCs w:val="24"/>
+        </w:rPr>
+      </w:pPr>
+    </w:p>
+    <w:p>
+      <w:pPr>
+        <w:rPr>
+          <w:rFonts w:ascii="Times New Roman" w:hAnsi="Times New Roman" w:cs="Times New Roman"/>
+          <w:sz w:val="24"/>
+          <w:szCs w:val="24"/>
+        </w:rPr>
+      </w:pPr>
+    </w:p>
+    <w:p>
+      <w:pPr>
+        <w:rPr>
+          <w:rFonts w:ascii="Times New Roman" w:hAnsi="Times New Roman" w:cs="Times New Roman"/>
+          <w:sz w:val="24"/>
+          <w:szCs w:val="24"/>
+        </w:rPr>
+      </w:pPr>
+    </w:p>
+    <w:p>
+      <w:pPr>
+        <w:rPr>
+          <w:rFonts w:ascii="Times New Roman" w:hAnsi="Times New Roman" w:cs="Times New Roman"/>
+          <w:sz w:val="24"/>
+          <w:szCs w:val="24"/>
+        </w:rPr>
+      </w:pPr>
+      <w:r>
+        <w:rPr>
+          <w:rFonts w:ascii="Times New Roman" w:hAnsi="Times New Roman" w:cs="Times New Roman"/>
+          <w:sz w:val="24"/>
+          <w:szCs w:val="24"/>
+        </w:rPr>
         <w:t>The below screen displays the screen after a registered user logins. It has options like: find the available cars, reserve a car, discounts, safe area,</w:t>
       </w:r>
       <w:r>
+        <w:rPr>
+          <w:rFonts w:ascii="Times New Roman" w:hAnsi="Times New Roman" w:cs="Times New Roman"/>
+          <w:sz w:val="24"/>
+          <w:szCs w:val="24"/>
+        </w:rPr>
         <w:tab/>
         <w:t>special parking areas, money saving option, price per km with current charge.</w:t>
       </w:r>
     </w:p>
-    <w:p/>
-    <w:p/>
-    <w:p/>
-    <w:p/>
-    <w:p/>
-    <w:p/>
-    <w:p/>
-    <w:p/>
-    <w:p/>
-    <w:p>
-      <w:r>
+    <w:p>
+      <w:pPr>
+        <w:rPr>
+          <w:rFonts w:ascii="Times New Roman" w:hAnsi="Times New Roman" w:cs="Times New Roman"/>
+          <w:sz w:val="24"/>
+          <w:szCs w:val="24"/>
+        </w:rPr>
+      </w:pPr>
+    </w:p>
+    <w:p>
+      <w:pPr>
+        <w:rPr>
+          <w:rFonts w:ascii="Times New Roman" w:hAnsi="Times New Roman" w:cs="Times New Roman"/>
+          <w:sz w:val="24"/>
+          <w:szCs w:val="24"/>
+        </w:rPr>
+      </w:pPr>
+    </w:p>
+    <w:p>
+      <w:pPr>
+        <w:rPr>
+          <w:rFonts w:ascii="Times New Roman" w:hAnsi="Times New Roman" w:cs="Times New Roman"/>
+          <w:sz w:val="24"/>
+          <w:szCs w:val="24"/>
+        </w:rPr>
+      </w:pPr>
+    </w:p>
+    <w:p>
+      <w:pPr>
+        <w:rPr>
+          <w:rFonts w:ascii="Times New Roman" w:hAnsi="Times New Roman" w:cs="Times New Roman"/>
+          <w:sz w:val="24"/>
+          <w:szCs w:val="24"/>
+        </w:rPr>
+      </w:pPr>
+    </w:p>
+    <w:p>
+      <w:pPr>
+        <w:rPr>
+          <w:rFonts w:ascii="Times New Roman" w:hAnsi="Times New Roman" w:cs="Times New Roman"/>
+          <w:sz w:val="24"/>
+          <w:szCs w:val="24"/>
+        </w:rPr>
+      </w:pPr>
+    </w:p>
+    <w:p>
+      <w:pPr>
+        <w:rPr>
+          <w:rFonts w:ascii="Times New Roman" w:hAnsi="Times New Roman" w:cs="Times New Roman"/>
+          <w:sz w:val="24"/>
+          <w:szCs w:val="24"/>
+        </w:rPr>
+      </w:pPr>
+    </w:p>
+    <w:p>
+      <w:pPr>
+        <w:rPr>
+          <w:rFonts w:ascii="Times New Roman" w:hAnsi="Times New Roman" w:cs="Times New Roman"/>
+          <w:sz w:val="24"/>
+          <w:szCs w:val="24"/>
+        </w:rPr>
+      </w:pPr>
+    </w:p>
+    <w:p>
+      <w:pPr>
+        <w:rPr>
+          <w:rFonts w:ascii="Times New Roman" w:hAnsi="Times New Roman" w:cs="Times New Roman"/>
+          <w:sz w:val="24"/>
+          <w:szCs w:val="24"/>
+        </w:rPr>
+      </w:pPr>
+    </w:p>
+    <w:p>
+      <w:pPr>
+        <w:rPr>
+          <w:rFonts w:ascii="Times New Roman" w:hAnsi="Times New Roman" w:cs="Times New Roman"/>
+          <w:sz w:val="24"/>
+          <w:szCs w:val="24"/>
+        </w:rPr>
+      </w:pPr>
+    </w:p>
+    <w:p>
+      <w:pPr>
+        <w:rPr>
+          <w:rFonts w:ascii="Times New Roman" w:hAnsi="Times New Roman" w:cs="Times New Roman"/>
+          <w:b/>
+          <w:sz w:val="24"/>
+          <w:szCs w:val="24"/>
+        </w:rPr>
+      </w:pPr>
+      <w:r>
+        <w:rPr>
+          <w:rFonts w:ascii="Times New Roman" w:hAnsi="Times New Roman" w:cs="Times New Roman"/>
+          <w:b/>
+          <w:sz w:val="24"/>
+          <w:szCs w:val="24"/>
+        </w:rPr>
         <w:t>3.2.2 Documentation</w:t>
       </w:r>
     </w:p>
@@ -1072,14 +2862,47 @@
           <w:numId w:val="10"/>
         </w:numPr>
         <w:spacing w:after="0" w:line="240" w:lineRule="auto"/>
-      </w:pPr>
-      <w:r>
-        <w:t>We will release the following documents in order to organize our work in each phase of the development process and keep in touch with the stakeholders.</w:t>
+        <w:rPr>
+          <w:rFonts w:ascii="Times New Roman" w:hAnsi="Times New Roman" w:cs="Times New Roman"/>
+          <w:sz w:val="24"/>
+          <w:szCs w:val="24"/>
+        </w:rPr>
+      </w:pPr>
+      <w:r>
+        <w:rPr>
+          <w:rFonts w:ascii="Times New Roman" w:hAnsi="Times New Roman" w:cs="Times New Roman"/>
+          <w:sz w:val="24"/>
+          <w:szCs w:val="24"/>
+        </w:rPr>
+        <w:t xml:space="preserve">We will release the following documents </w:t>
+      </w:r>
+      <w:proofErr w:type="gramStart"/>
+      <w:r>
+        <w:rPr>
+          <w:rFonts w:ascii="Times New Roman" w:hAnsi="Times New Roman" w:cs="Times New Roman"/>
+          <w:sz w:val="24"/>
+          <w:szCs w:val="24"/>
+        </w:rPr>
+        <w:t>in order to</w:t>
+      </w:r>
+      <w:proofErr w:type="gramEnd"/>
+      <w:r>
+        <w:rPr>
+          <w:rFonts w:ascii="Times New Roman" w:hAnsi="Times New Roman" w:cs="Times New Roman"/>
+          <w:sz w:val="24"/>
+          <w:szCs w:val="24"/>
+        </w:rPr>
+        <w:t xml:space="preserve"> organize our work in each phase of the development process and keep in touch with the stakeholders.</w:t>
       </w:r>
     </w:p>
     <w:p>
       <w:pPr>
         <w:spacing w:after="0" w:line="240" w:lineRule="auto"/>
+        <w:rPr>
+          <w:rFonts w:ascii="Times New Roman" w:hAnsi="Times New Roman" w:cs="Times New Roman"/>
+          <w:sz w:val="24"/>
+          <w:szCs w:val="24"/>
+        </w:rPr>
       </w:pPr>
     </w:p>
     <w:p>
@@ -1090,14 +2913,29 @@
           <w:numId w:val="10"/>
         </w:numPr>
         <w:spacing w:after="0" w:line="240" w:lineRule="auto"/>
-      </w:pPr>
-      <w:r>
+        <w:rPr>
+          <w:rFonts w:ascii="Times New Roman" w:hAnsi="Times New Roman" w:cs="Times New Roman"/>
+          <w:sz w:val="24"/>
+          <w:szCs w:val="24"/>
+        </w:rPr>
+      </w:pPr>
+      <w:r>
+        <w:rPr>
+          <w:rFonts w:ascii="Times New Roman" w:hAnsi="Times New Roman" w:cs="Times New Roman"/>
+          <w:sz w:val="24"/>
+          <w:szCs w:val="24"/>
+        </w:rPr>
         <w:t>RASD, Requirement Analysis and Specification Document, which defines our goals and assumptions and contains an overall description of the system (using scenarios and use-cases) and the models describing requirements and specifications.</w:t>
       </w:r>
     </w:p>
     <w:p>
       <w:pPr>
         <w:spacing w:after="0" w:line="240" w:lineRule="auto"/>
+        <w:rPr>
+          <w:rFonts w:ascii="Times New Roman" w:hAnsi="Times New Roman" w:cs="Times New Roman"/>
+          <w:sz w:val="24"/>
+          <w:szCs w:val="24"/>
+        </w:rPr>
       </w:pPr>
     </w:p>
     <w:p>
@@ -1108,15 +2946,29 @@
           <w:numId w:val="10"/>
         </w:numPr>
         <w:spacing w:after="0" w:line="240" w:lineRule="auto"/>
-      </w:pPr>
-      <w:r>
-        <w:lastRenderedPageBreak/>
+        <w:rPr>
+          <w:rFonts w:ascii="Times New Roman" w:hAnsi="Times New Roman" w:cs="Times New Roman"/>
+          <w:sz w:val="24"/>
+          <w:szCs w:val="24"/>
+        </w:rPr>
+      </w:pPr>
+      <w:r>
+        <w:rPr>
+          <w:rFonts w:ascii="Times New Roman" w:hAnsi="Times New Roman" w:cs="Times New Roman"/>
+          <w:sz w:val="24"/>
+          <w:szCs w:val="24"/>
+        </w:rPr>
         <w:t>DD, Design Document, which contains a functional description of the system using models such as UML diagrams.</w:t>
       </w:r>
     </w:p>
     <w:p>
       <w:pPr>
         <w:spacing w:after="0" w:line="240" w:lineRule="auto"/>
+        <w:rPr>
+          <w:rFonts w:ascii="Times New Roman" w:hAnsi="Times New Roman" w:cs="Times New Roman"/>
+          <w:sz w:val="24"/>
+          <w:szCs w:val="24"/>
+        </w:rPr>
       </w:pPr>
     </w:p>
     <w:p>
@@ -1127,14 +2979,29 @@
           <w:numId w:val="10"/>
         </w:numPr>
         <w:spacing w:after="0" w:line="240" w:lineRule="auto"/>
-      </w:pPr>
-      <w:r>
+        <w:rPr>
+          <w:rFonts w:ascii="Times New Roman" w:hAnsi="Times New Roman" w:cs="Times New Roman"/>
+          <w:sz w:val="24"/>
+          <w:szCs w:val="24"/>
+        </w:rPr>
+      </w:pPr>
+      <w:r>
+        <w:rPr>
+          <w:rFonts w:ascii="Times New Roman" w:hAnsi="Times New Roman" w:cs="Times New Roman"/>
+          <w:sz w:val="24"/>
+          <w:szCs w:val="24"/>
+        </w:rPr>
         <w:t>Installation manual, which explains how to deploy the web site.</w:t>
       </w:r>
     </w:p>
     <w:p>
       <w:pPr>
         <w:spacing w:after="0" w:line="240" w:lineRule="auto"/>
+        <w:rPr>
+          <w:rFonts w:ascii="Times New Roman" w:hAnsi="Times New Roman" w:cs="Times New Roman"/>
+          <w:sz w:val="24"/>
+          <w:szCs w:val="24"/>
+        </w:rPr>
       </w:pPr>
     </w:p>
     <w:p>
@@ -1145,14 +3012,29 @@
           <w:numId w:val="10"/>
         </w:numPr>
         <w:spacing w:after="0" w:line="240" w:lineRule="auto"/>
-      </w:pPr>
-      <w:r>
+        <w:rPr>
+          <w:rFonts w:ascii="Times New Roman" w:hAnsi="Times New Roman" w:cs="Times New Roman"/>
+          <w:sz w:val="24"/>
+          <w:szCs w:val="24"/>
+        </w:rPr>
+      </w:pPr>
+      <w:r>
+        <w:rPr>
+          <w:rFonts w:ascii="Times New Roman" w:hAnsi="Times New Roman" w:cs="Times New Roman"/>
+          <w:sz w:val="24"/>
+          <w:szCs w:val="24"/>
+        </w:rPr>
         <w:t>User manual, which explains users how to use the main functionalities of the web site.</w:t>
       </w:r>
     </w:p>
     <w:p>
       <w:pPr>
         <w:spacing w:after="0" w:line="240" w:lineRule="auto"/>
+        <w:rPr>
+          <w:rFonts w:ascii="Times New Roman" w:hAnsi="Times New Roman" w:cs="Times New Roman"/>
+          <w:sz w:val="24"/>
+          <w:szCs w:val="24"/>
+        </w:rPr>
       </w:pPr>
     </w:p>
     <w:p>
@@ -1163,14 +3045,29 @@
           <w:numId w:val="10"/>
         </w:numPr>
         <w:spacing w:after="0" w:line="240" w:lineRule="auto"/>
-      </w:pPr>
-      <w:r>
+        <w:rPr>
+          <w:rFonts w:ascii="Times New Roman" w:hAnsi="Times New Roman" w:cs="Times New Roman"/>
+          <w:sz w:val="24"/>
+          <w:szCs w:val="24"/>
+        </w:rPr>
+      </w:pPr>
+      <w:r>
+        <w:rPr>
+          <w:rFonts w:ascii="Times New Roman" w:hAnsi="Times New Roman" w:cs="Times New Roman"/>
+          <w:sz w:val="24"/>
+          <w:szCs w:val="24"/>
+        </w:rPr>
         <w:t>Testing report, which contains the results of the testing activity performed on a system developed by another group.</w:t>
       </w:r>
     </w:p>
     <w:p>
       <w:pPr>
         <w:spacing w:after="0" w:line="240" w:lineRule="auto"/>
+        <w:rPr>
+          <w:rFonts w:ascii="Times New Roman" w:hAnsi="Times New Roman" w:cs="Times New Roman"/>
+          <w:sz w:val="24"/>
+          <w:szCs w:val="24"/>
+        </w:rPr>
       </w:pPr>
     </w:p>
     <w:p>
@@ -1181,12 +3078,1112 @@
           <w:numId w:val="10"/>
         </w:numPr>
         <w:spacing w:after="0" w:line="240" w:lineRule="auto"/>
-      </w:pPr>
-      <w:r>
+        <w:rPr>
+          <w:rFonts w:ascii="Times New Roman" w:hAnsi="Times New Roman" w:cs="Times New Roman"/>
+          <w:sz w:val="24"/>
+          <w:szCs w:val="24"/>
+        </w:rPr>
+      </w:pPr>
+      <w:r>
+        <w:rPr>
+          <w:rFonts w:ascii="Times New Roman" w:hAnsi="Times New Roman" w:cs="Times New Roman"/>
+          <w:sz w:val="24"/>
+          <w:szCs w:val="24"/>
+        </w:rPr>
         <w:t>Project reporting, which is the result of some analysis done on the project activity.</w:t>
       </w:r>
     </w:p>
-    <w:p/>
+    <w:p>
+      <w:pPr>
+        <w:rPr>
+          <w:rFonts w:ascii="Times New Roman" w:hAnsi="Times New Roman" w:cs="Times New Roman"/>
+          <w:sz w:val="24"/>
+          <w:szCs w:val="24"/>
+        </w:rPr>
+      </w:pPr>
+    </w:p>
+    <w:p>
+      <w:pPr>
+        <w:rPr>
+          <w:rFonts w:ascii="Times New Roman" w:hAnsi="Times New Roman" w:cs="Times New Roman"/>
+          <w:sz w:val="24"/>
+          <w:szCs w:val="24"/>
+        </w:rPr>
+      </w:pPr>
+    </w:p>
+    <w:p>
+      <w:pPr>
+        <w:rPr>
+          <w:rFonts w:ascii="Times New Roman" w:hAnsi="Times New Roman" w:cs="Times New Roman"/>
+          <w:b/>
+          <w:sz w:val="24"/>
+          <w:szCs w:val="24"/>
+        </w:rPr>
+      </w:pPr>
+      <w:r>
+        <w:rPr>
+          <w:rFonts w:ascii="Times New Roman" w:hAnsi="Times New Roman" w:cs="Times New Roman"/>
+          <w:b/>
+          <w:sz w:val="24"/>
+          <w:szCs w:val="24"/>
+        </w:rPr>
+        <w:t>4. Scenarios Identifying</w:t>
+      </w:r>
+    </w:p>
+    <w:p>
+      <w:pPr>
+        <w:rPr>
+          <w:rFonts w:ascii="Times New Roman" w:hAnsi="Times New Roman" w:cs="Times New Roman"/>
+          <w:sz w:val="24"/>
+          <w:szCs w:val="24"/>
+        </w:rPr>
+      </w:pPr>
+      <w:r>
+        <w:rPr>
+          <w:rFonts w:ascii="Times New Roman" w:hAnsi="Times New Roman" w:cs="Times New Roman"/>
+          <w:b/>
+          <w:sz w:val="24"/>
+          <w:szCs w:val="24"/>
+        </w:rPr>
+        <w:tab/>
+      </w:r>
+      <w:r>
+        <w:rPr>
+          <w:rFonts w:ascii="Times New Roman" w:hAnsi="Times New Roman" w:cs="Times New Roman"/>
+          <w:sz w:val="24"/>
+          <w:szCs w:val="24"/>
+        </w:rPr>
+        <w:t>Here are some possible scenarios of usage of this application.</w:t>
+      </w:r>
+    </w:p>
+    <w:p>
+      <w:pPr>
+        <w:rPr>
+          <w:rFonts w:ascii="Times New Roman" w:hAnsi="Times New Roman" w:cs="Times New Roman"/>
+          <w:sz w:val="24"/>
+          <w:szCs w:val="24"/>
+        </w:rPr>
+      </w:pPr>
+    </w:p>
+    <w:p>
+      <w:pPr>
+        <w:rPr>
+          <w:rFonts w:ascii="Times New Roman" w:hAnsi="Times New Roman" w:cs="Times New Roman"/>
+          <w:b/>
+          <w:sz w:val="24"/>
+          <w:szCs w:val="24"/>
+        </w:rPr>
+      </w:pPr>
+      <w:r>
+        <w:rPr>
+          <w:rFonts w:ascii="Times New Roman" w:hAnsi="Times New Roman" w:cs="Times New Roman"/>
+          <w:b/>
+          <w:sz w:val="24"/>
+          <w:szCs w:val="24"/>
+        </w:rPr>
+        <w:t>Scenario</w:t>
+      </w:r>
+      <w:r>
+        <w:rPr>
+          <w:rFonts w:ascii="Times New Roman" w:hAnsi="Times New Roman" w:cs="Times New Roman"/>
+          <w:b/>
+          <w:sz w:val="24"/>
+          <w:szCs w:val="24"/>
+        </w:rPr>
+        <w:t xml:space="preserve"> </w:t>
+      </w:r>
+      <w:r>
+        <w:rPr>
+          <w:rFonts w:ascii="Times New Roman" w:hAnsi="Times New Roman" w:cs="Times New Roman"/>
+          <w:b/>
+          <w:sz w:val="24"/>
+          <w:szCs w:val="24"/>
+        </w:rPr>
+        <w:t>1:</w:t>
+      </w:r>
+    </w:p>
+    <w:p>
+      <w:pPr>
+        <w:rPr>
+          <w:rFonts w:ascii="Times New Roman" w:hAnsi="Times New Roman" w:cs="Times New Roman"/>
+          <w:sz w:val="24"/>
+          <w:szCs w:val="24"/>
+        </w:rPr>
+      </w:pPr>
+      <w:r>
+        <w:rPr>
+          <w:rFonts w:ascii="Times New Roman" w:hAnsi="Times New Roman" w:cs="Times New Roman"/>
+          <w:sz w:val="24"/>
+          <w:szCs w:val="24"/>
+        </w:rPr>
+        <w:tab/>
+        <w:t>Nick wants to go to his friend’s wedding anniversary. He has come to know about the POWER ENJoy car sharing service</w:t>
+      </w:r>
+      <w:r>
+        <w:rPr>
+          <w:rFonts w:ascii="Times New Roman" w:hAnsi="Times New Roman" w:cs="Times New Roman"/>
+          <w:sz w:val="24"/>
+          <w:szCs w:val="24"/>
+        </w:rPr>
+        <w:t xml:space="preserve"> through</w:t>
+      </w:r>
+      <w:r>
+        <w:rPr>
+          <w:rFonts w:ascii="Times New Roman" w:hAnsi="Times New Roman" w:cs="Times New Roman"/>
+          <w:sz w:val="24"/>
+          <w:szCs w:val="24"/>
+        </w:rPr>
+        <w:t xml:space="preserve"> some advertisements. He visits the website for the first time. He </w:t>
+      </w:r>
+      <w:r>
+        <w:rPr>
+          <w:rFonts w:ascii="Times New Roman" w:hAnsi="Times New Roman" w:cs="Times New Roman"/>
+          <w:sz w:val="24"/>
+          <w:szCs w:val="24"/>
+        </w:rPr>
+        <w:t xml:space="preserve">realizes that he </w:t>
+      </w:r>
+      <w:r>
+        <w:rPr>
+          <w:rFonts w:ascii="Times New Roman" w:hAnsi="Times New Roman" w:cs="Times New Roman"/>
+          <w:sz w:val="24"/>
+          <w:szCs w:val="24"/>
+        </w:rPr>
+        <w:t xml:space="preserve">needs to become a registered user </w:t>
+      </w:r>
+      <w:proofErr w:type="gramStart"/>
+      <w:r>
+        <w:rPr>
+          <w:rFonts w:ascii="Times New Roman" w:hAnsi="Times New Roman" w:cs="Times New Roman"/>
+          <w:sz w:val="24"/>
+          <w:szCs w:val="24"/>
+        </w:rPr>
+        <w:t>in order to</w:t>
+      </w:r>
+      <w:proofErr w:type="gramEnd"/>
+      <w:r>
+        <w:rPr>
+          <w:rFonts w:ascii="Times New Roman" w:hAnsi="Times New Roman" w:cs="Times New Roman"/>
+          <w:sz w:val="24"/>
+          <w:szCs w:val="24"/>
+        </w:rPr>
+        <w:t xml:space="preserve"> reserve an available car. He decides to register in the website and becomes a registered user after filling the mandatory details (Driving license, Codice Fiscale, etc.)</w:t>
+      </w:r>
+      <w:r>
+        <w:rPr>
+          <w:rFonts w:ascii="Times New Roman" w:hAnsi="Times New Roman" w:cs="Times New Roman"/>
+          <w:sz w:val="24"/>
+          <w:szCs w:val="24"/>
+        </w:rPr>
+        <w:t xml:space="preserve"> and completing the payment successfully</w:t>
+      </w:r>
+      <w:r>
+        <w:rPr>
+          <w:rFonts w:ascii="Times New Roman" w:hAnsi="Times New Roman" w:cs="Times New Roman"/>
+          <w:sz w:val="24"/>
+          <w:szCs w:val="24"/>
+        </w:rPr>
+        <w:t xml:space="preserve">. He receives his credentials (user ID, password) for further sign in. </w:t>
+      </w:r>
+      <w:r>
+        <w:rPr>
+          <w:rFonts w:ascii="Times New Roman" w:hAnsi="Times New Roman" w:cs="Times New Roman"/>
+          <w:sz w:val="24"/>
+          <w:szCs w:val="24"/>
+        </w:rPr>
+        <w:t xml:space="preserve">Without knowing about the benefits and </w:t>
+      </w:r>
+      <w:r>
+        <w:rPr>
+          <w:rFonts w:ascii="Times New Roman" w:hAnsi="Times New Roman" w:cs="Times New Roman"/>
+          <w:sz w:val="24"/>
+          <w:szCs w:val="24"/>
+        </w:rPr>
+        <w:t>constraints</w:t>
+      </w:r>
+      <w:r>
+        <w:rPr>
+          <w:rFonts w:ascii="Times New Roman" w:hAnsi="Times New Roman" w:cs="Times New Roman"/>
+          <w:sz w:val="24"/>
+          <w:szCs w:val="24"/>
+        </w:rPr>
+        <w:t xml:space="preserve"> of the POWER ENJoy</w:t>
+      </w:r>
+      <w:r>
+        <w:rPr>
+          <w:rFonts w:ascii="Times New Roman" w:hAnsi="Times New Roman" w:cs="Times New Roman"/>
+          <w:sz w:val="24"/>
+          <w:szCs w:val="24"/>
+        </w:rPr>
+        <w:t>, he</w:t>
+      </w:r>
+      <w:r>
+        <w:rPr>
+          <w:rFonts w:ascii="Times New Roman" w:hAnsi="Times New Roman" w:cs="Times New Roman"/>
+          <w:sz w:val="24"/>
+          <w:szCs w:val="24"/>
+        </w:rPr>
+        <w:t xml:space="preserve"> just </w:t>
+      </w:r>
+      <w:r>
+        <w:rPr>
+          <w:rFonts w:ascii="Times New Roman" w:hAnsi="Times New Roman" w:cs="Times New Roman"/>
+          <w:sz w:val="24"/>
+          <w:szCs w:val="24"/>
+        </w:rPr>
+        <w:t>reserves an available car and travels to his destination</w:t>
+      </w:r>
+      <w:r>
+        <w:rPr>
+          <w:rFonts w:ascii="Times New Roman" w:hAnsi="Times New Roman" w:cs="Times New Roman"/>
+          <w:sz w:val="24"/>
+          <w:szCs w:val="24"/>
+        </w:rPr>
+        <w:t xml:space="preserve"> and ends his ride</w:t>
+      </w:r>
+      <w:r>
+        <w:rPr>
+          <w:rFonts w:ascii="Times New Roman" w:hAnsi="Times New Roman" w:cs="Times New Roman"/>
+          <w:sz w:val="24"/>
+          <w:szCs w:val="24"/>
+        </w:rPr>
+        <w:t xml:space="preserve"> after parking the reserved car in a nearby area to the place of his destination</w:t>
+      </w:r>
+      <w:r>
+        <w:rPr>
+          <w:rFonts w:ascii="Times New Roman" w:hAnsi="Times New Roman" w:cs="Times New Roman"/>
+          <w:sz w:val="24"/>
+          <w:szCs w:val="24"/>
+        </w:rPr>
+        <w:t>.</w:t>
+      </w:r>
+      <w:r>
+        <w:rPr>
+          <w:rFonts w:ascii="Times New Roman" w:hAnsi="Times New Roman" w:cs="Times New Roman"/>
+          <w:sz w:val="24"/>
+          <w:szCs w:val="24"/>
+        </w:rPr>
+        <w:t xml:space="preserve"> Fortunately, it turns out to be a safe parking area and he has left the car with 60% of battery. He is notified of the final price mentioning that he has received</w:t>
+      </w:r>
+      <w:r>
+        <w:rPr>
+          <w:rFonts w:ascii="Times New Roman" w:hAnsi="Times New Roman" w:cs="Times New Roman"/>
+          <w:sz w:val="24"/>
+          <w:szCs w:val="24"/>
+        </w:rPr>
+        <w:t xml:space="preserve"> 20%</w:t>
+      </w:r>
+      <w:r>
+        <w:rPr>
+          <w:rFonts w:ascii="Times New Roman" w:hAnsi="Times New Roman" w:cs="Times New Roman"/>
+          <w:sz w:val="24"/>
+          <w:szCs w:val="24"/>
+        </w:rPr>
+        <w:t xml:space="preserve"> </w:t>
+      </w:r>
+      <w:r>
+        <w:rPr>
+          <w:rFonts w:ascii="Times New Roman" w:hAnsi="Times New Roman" w:cs="Times New Roman"/>
+          <w:sz w:val="24"/>
+          <w:szCs w:val="24"/>
+        </w:rPr>
+        <w:t>discount. Nick leaves the reserved car happily.</w:t>
+      </w:r>
+    </w:p>
+    <w:p>
+      <w:pPr>
+        <w:rPr>
+          <w:rFonts w:ascii="Times New Roman" w:hAnsi="Times New Roman" w:cs="Times New Roman"/>
+          <w:sz w:val="24"/>
+          <w:szCs w:val="24"/>
+        </w:rPr>
+      </w:pPr>
+    </w:p>
+    <w:p>
+      <w:pPr>
+        <w:rPr>
+          <w:rFonts w:ascii="Times New Roman" w:hAnsi="Times New Roman" w:cs="Times New Roman"/>
+          <w:b/>
+          <w:sz w:val="24"/>
+          <w:szCs w:val="24"/>
+        </w:rPr>
+      </w:pPr>
+      <w:r>
+        <w:rPr>
+          <w:rFonts w:ascii="Times New Roman" w:hAnsi="Times New Roman" w:cs="Times New Roman"/>
+          <w:b/>
+          <w:sz w:val="24"/>
+          <w:szCs w:val="24"/>
+        </w:rPr>
+        <w:t xml:space="preserve">Scenario 2: </w:t>
+      </w:r>
+    </w:p>
+    <w:p>
+      <w:pPr>
+        <w:rPr>
+          <w:rFonts w:ascii="Times New Roman" w:hAnsi="Times New Roman" w:cs="Times New Roman"/>
+          <w:sz w:val="24"/>
+          <w:szCs w:val="24"/>
+        </w:rPr>
+      </w:pPr>
+      <w:r>
+        <w:rPr>
+          <w:rFonts w:ascii="Times New Roman" w:hAnsi="Times New Roman" w:cs="Times New Roman"/>
+          <w:b/>
+          <w:sz w:val="24"/>
+          <w:szCs w:val="24"/>
+        </w:rPr>
+        <w:tab/>
+      </w:r>
+      <w:r>
+        <w:rPr>
+          <w:rFonts w:ascii="Times New Roman" w:hAnsi="Times New Roman" w:cs="Times New Roman"/>
+          <w:sz w:val="24"/>
+          <w:szCs w:val="24"/>
+        </w:rPr>
+        <w:t xml:space="preserve">After getting the know about the benefits and constraints from the website of POWER ENJoy, Nick wants to reserve a car to attend a meeting in his office. This time, two of his colleagues </w:t>
+      </w:r>
+      <w:r>
+        <w:rPr>
+          <w:rFonts w:ascii="Times New Roman" w:hAnsi="Times New Roman" w:cs="Times New Roman"/>
+          <w:sz w:val="24"/>
+          <w:szCs w:val="24"/>
+        </w:rPr>
+        <w:t xml:space="preserve">are there with him </w:t>
+      </w:r>
+      <w:r>
+        <w:rPr>
+          <w:rFonts w:ascii="Times New Roman" w:hAnsi="Times New Roman" w:cs="Times New Roman"/>
+          <w:sz w:val="24"/>
+          <w:szCs w:val="24"/>
+        </w:rPr>
+        <w:t xml:space="preserve">and he reserves a nearby available </w:t>
+      </w:r>
+      <w:r>
+        <w:rPr>
+          <w:rFonts w:ascii="Times New Roman" w:hAnsi="Times New Roman" w:cs="Times New Roman"/>
+          <w:sz w:val="24"/>
+          <w:szCs w:val="24"/>
+        </w:rPr>
+        <w:t xml:space="preserve">car. He takes a </w:t>
+      </w:r>
+      <w:r>
+        <w:rPr>
+          <w:rFonts w:ascii="Times New Roman" w:hAnsi="Times New Roman" w:cs="Times New Roman"/>
+          <w:sz w:val="24"/>
+          <w:szCs w:val="24"/>
+        </w:rPr>
+        <w:t>ride with two of his colleagues; r</w:t>
+      </w:r>
+      <w:r>
+        <w:rPr>
+          <w:rFonts w:ascii="Times New Roman" w:hAnsi="Times New Roman" w:cs="Times New Roman"/>
+          <w:sz w:val="24"/>
+          <w:szCs w:val="24"/>
+        </w:rPr>
+        <w:t xml:space="preserve">eaches the destination with more than </w:t>
+      </w:r>
+      <w:r>
+        <w:rPr>
+          <w:rFonts w:ascii="Times New Roman" w:hAnsi="Times New Roman" w:cs="Times New Roman"/>
+          <w:sz w:val="24"/>
+          <w:szCs w:val="24"/>
+        </w:rPr>
+        <w:t xml:space="preserve">50% of battery charge remaining; parks in </w:t>
+      </w:r>
+      <w:r>
+        <w:rPr>
+          <w:rFonts w:ascii="Times New Roman" w:hAnsi="Times New Roman" w:cs="Times New Roman"/>
+          <w:sz w:val="24"/>
+          <w:szCs w:val="24"/>
+        </w:rPr>
+        <w:lastRenderedPageBreak/>
+        <w:t>a safe area and gets an overall discount for 30% by the system (10% for riding with at least two passengers and 20% for not draining the battery more than 50%). Nick leaves the reserved car happily.</w:t>
+      </w:r>
+    </w:p>
+    <w:p>
+      <w:pPr>
+        <w:rPr>
+          <w:rFonts w:ascii="Times New Roman" w:hAnsi="Times New Roman" w:cs="Times New Roman"/>
+          <w:sz w:val="24"/>
+          <w:szCs w:val="24"/>
+        </w:rPr>
+      </w:pPr>
+    </w:p>
+    <w:p>
+      <w:pPr>
+        <w:rPr>
+          <w:rFonts w:ascii="Times New Roman" w:hAnsi="Times New Roman" w:cs="Times New Roman"/>
+          <w:b/>
+          <w:sz w:val="24"/>
+          <w:szCs w:val="24"/>
+        </w:rPr>
+      </w:pPr>
+      <w:r>
+        <w:rPr>
+          <w:rFonts w:ascii="Times New Roman" w:hAnsi="Times New Roman" w:cs="Times New Roman"/>
+          <w:b/>
+          <w:sz w:val="24"/>
+          <w:szCs w:val="24"/>
+        </w:rPr>
+        <w:t xml:space="preserve">Scenario 3: </w:t>
+      </w:r>
+    </w:p>
+    <w:p>
+      <w:pPr>
+        <w:ind w:firstLine="720"/>
+        <w:rPr>
+          <w:rFonts w:ascii="Times New Roman" w:hAnsi="Times New Roman" w:cs="Times New Roman"/>
+          <w:sz w:val="24"/>
+          <w:szCs w:val="24"/>
+        </w:rPr>
+      </w:pPr>
+      <w:r>
+        <w:rPr>
+          <w:rFonts w:ascii="Times New Roman" w:hAnsi="Times New Roman" w:cs="Times New Roman"/>
+          <w:sz w:val="24"/>
+          <w:szCs w:val="24"/>
+        </w:rPr>
+        <w:t xml:space="preserve"> Immediately after the scenario 2, Nick receives a telephone call saying that his wife is in maternity pain and he needs to take her to the hospital immediately. Meanwhile, the parked car (after Nick’s ride) is the only nearest car for him. He decides to open the car and then reserve it. Meanwhile, this parked car has been reserved by someone else and Nick is not even able to open the door of the</w:t>
+      </w:r>
+      <w:r>
+        <w:rPr>
+          <w:rFonts w:ascii="Times New Roman" w:hAnsi="Times New Roman" w:cs="Times New Roman"/>
+          <w:sz w:val="24"/>
+          <w:szCs w:val="24"/>
+        </w:rPr>
+        <w:t xml:space="preserve"> parked</w:t>
+      </w:r>
+      <w:r>
+        <w:rPr>
+          <w:rFonts w:ascii="Times New Roman" w:hAnsi="Times New Roman" w:cs="Times New Roman"/>
+          <w:sz w:val="24"/>
+          <w:szCs w:val="24"/>
+        </w:rPr>
+        <w:t xml:space="preserve"> car (since he was not able to reserve that car and hence the communication with that car is not possible).</w:t>
+      </w:r>
+      <w:r>
+        <w:rPr>
+          <w:rFonts w:ascii="Times New Roman" w:hAnsi="Times New Roman" w:cs="Times New Roman"/>
+          <w:sz w:val="24"/>
+          <w:szCs w:val="24"/>
+        </w:rPr>
+        <w:t xml:space="preserve"> Finally, he searches for the </w:t>
+      </w:r>
+      <w:r>
+        <w:rPr>
+          <w:rFonts w:ascii="Times New Roman" w:hAnsi="Times New Roman" w:cs="Times New Roman"/>
+          <w:sz w:val="24"/>
+          <w:szCs w:val="24"/>
+        </w:rPr>
+        <w:t xml:space="preserve">other </w:t>
+      </w:r>
+      <w:r>
+        <w:rPr>
+          <w:rFonts w:ascii="Times New Roman" w:hAnsi="Times New Roman" w:cs="Times New Roman"/>
+          <w:sz w:val="24"/>
+          <w:szCs w:val="24"/>
+        </w:rPr>
+        <w:t>available car</w:t>
+      </w:r>
+      <w:r>
+        <w:rPr>
+          <w:rFonts w:ascii="Times New Roman" w:hAnsi="Times New Roman" w:cs="Times New Roman"/>
+          <w:sz w:val="24"/>
+          <w:szCs w:val="24"/>
+        </w:rPr>
+        <w:t>s</w:t>
+      </w:r>
+      <w:r>
+        <w:rPr>
+          <w:rFonts w:ascii="Times New Roman" w:hAnsi="Times New Roman" w:cs="Times New Roman"/>
+          <w:sz w:val="24"/>
+          <w:szCs w:val="24"/>
+        </w:rPr>
+        <w:t xml:space="preserve"> and then takes a ride.</w:t>
+      </w:r>
+    </w:p>
+    <w:p>
+      <w:pPr>
+        <w:rPr>
+          <w:rFonts w:ascii="Times New Roman" w:hAnsi="Times New Roman" w:cs="Times New Roman"/>
+          <w:sz w:val="24"/>
+          <w:szCs w:val="24"/>
+        </w:rPr>
+      </w:pPr>
+    </w:p>
+    <w:p>
+      <w:pPr>
+        <w:rPr>
+          <w:rFonts w:ascii="Times New Roman" w:hAnsi="Times New Roman" w:cs="Times New Roman"/>
+          <w:b/>
+          <w:sz w:val="24"/>
+          <w:szCs w:val="24"/>
+        </w:rPr>
+      </w:pPr>
+      <w:r>
+        <w:rPr>
+          <w:rFonts w:ascii="Times New Roman" w:hAnsi="Times New Roman" w:cs="Times New Roman"/>
+          <w:b/>
+          <w:sz w:val="24"/>
+          <w:szCs w:val="24"/>
+        </w:rPr>
+        <w:t xml:space="preserve">Scenario 4: </w:t>
+      </w:r>
+    </w:p>
+    <w:p>
+      <w:pPr>
+        <w:rPr>
+          <w:rFonts w:ascii="Times New Roman" w:hAnsi="Times New Roman" w:cs="Times New Roman"/>
+          <w:sz w:val="24"/>
+          <w:szCs w:val="24"/>
+        </w:rPr>
+      </w:pPr>
+      <w:r>
+        <w:rPr>
+          <w:rFonts w:ascii="Times New Roman" w:hAnsi="Times New Roman" w:cs="Times New Roman"/>
+          <w:b/>
+          <w:sz w:val="24"/>
+          <w:szCs w:val="24"/>
+        </w:rPr>
+        <w:tab/>
+      </w:r>
+      <w:r>
+        <w:rPr>
+          <w:rFonts w:ascii="Times New Roman" w:hAnsi="Times New Roman" w:cs="Times New Roman"/>
+          <w:sz w:val="24"/>
+          <w:szCs w:val="24"/>
+        </w:rPr>
+        <w:t xml:space="preserve">Frank is a registered user to </w:t>
+      </w:r>
+      <w:r>
+        <w:rPr>
+          <w:rFonts w:ascii="Times New Roman" w:hAnsi="Times New Roman" w:cs="Times New Roman"/>
+          <w:sz w:val="24"/>
+          <w:szCs w:val="24"/>
+        </w:rPr>
+        <w:t>the POWER</w:t>
+      </w:r>
+      <w:r>
+        <w:rPr>
+          <w:rFonts w:ascii="Times New Roman" w:hAnsi="Times New Roman" w:cs="Times New Roman"/>
+          <w:sz w:val="24"/>
+          <w:szCs w:val="24"/>
+        </w:rPr>
+        <w:t xml:space="preserve"> ENJoy service.</w:t>
+      </w:r>
+      <w:r>
+        <w:rPr>
+          <w:rFonts w:ascii="Times New Roman" w:hAnsi="Times New Roman" w:cs="Times New Roman"/>
+          <w:sz w:val="24"/>
+          <w:szCs w:val="24"/>
+        </w:rPr>
+        <w:t xml:space="preserve"> He wants to make a ride to his </w:t>
+      </w:r>
+      <w:r>
+        <w:rPr>
+          <w:rFonts w:ascii="Times New Roman" w:hAnsi="Times New Roman" w:cs="Times New Roman"/>
+          <w:sz w:val="24"/>
+          <w:szCs w:val="24"/>
+        </w:rPr>
+        <w:t>university</w:t>
+      </w:r>
+      <w:r>
+        <w:rPr>
+          <w:rFonts w:ascii="Times New Roman" w:hAnsi="Times New Roman" w:cs="Times New Roman"/>
+          <w:sz w:val="24"/>
+          <w:szCs w:val="24"/>
+        </w:rPr>
+        <w:t xml:space="preserve"> which is very far from his home. Frank res</w:t>
+      </w:r>
+      <w:r>
+        <w:rPr>
+          <w:rFonts w:ascii="Times New Roman" w:hAnsi="Times New Roman" w:cs="Times New Roman"/>
+          <w:sz w:val="24"/>
+          <w:szCs w:val="24"/>
+        </w:rPr>
+        <w:t xml:space="preserve">erves an available car in POWER ENJoy and </w:t>
+      </w:r>
+      <w:r>
+        <w:rPr>
+          <w:rFonts w:ascii="Times New Roman" w:hAnsi="Times New Roman" w:cs="Times New Roman"/>
+          <w:sz w:val="24"/>
+          <w:szCs w:val="24"/>
+        </w:rPr>
+        <w:t xml:space="preserve">rides to his college where he parks the reserved car in a safe area but has consumed more than 80% of the battery. So, he is charged </w:t>
+      </w:r>
+      <w:r>
+        <w:rPr>
+          <w:rFonts w:ascii="Times New Roman" w:hAnsi="Times New Roman" w:cs="Times New Roman"/>
+          <w:sz w:val="24"/>
+          <w:szCs w:val="24"/>
+        </w:rPr>
+        <w:t>30% more on his ride and Frank is notified about the final charge.</w:t>
+      </w:r>
+    </w:p>
+    <w:p>
+      <w:pPr>
+        <w:rPr>
+          <w:rFonts w:ascii="Times New Roman" w:hAnsi="Times New Roman" w:cs="Times New Roman"/>
+          <w:sz w:val="24"/>
+          <w:szCs w:val="24"/>
+        </w:rPr>
+      </w:pPr>
+    </w:p>
+    <w:p>
+      <w:pPr>
+        <w:rPr>
+          <w:rFonts w:ascii="Times New Roman" w:hAnsi="Times New Roman" w:cs="Times New Roman"/>
+          <w:b/>
+          <w:sz w:val="24"/>
+          <w:szCs w:val="24"/>
+        </w:rPr>
+      </w:pPr>
+      <w:r>
+        <w:rPr>
+          <w:rFonts w:ascii="Times New Roman" w:hAnsi="Times New Roman" w:cs="Times New Roman"/>
+          <w:b/>
+          <w:sz w:val="24"/>
+          <w:szCs w:val="24"/>
+        </w:rPr>
+        <w:t>Scenario 5:</w:t>
+      </w:r>
+    </w:p>
+    <w:p>
+      <w:pPr>
+        <w:rPr>
+          <w:rFonts w:ascii="Times New Roman" w:hAnsi="Times New Roman" w:cs="Times New Roman"/>
+          <w:sz w:val="24"/>
+          <w:szCs w:val="24"/>
+        </w:rPr>
+      </w:pPr>
+      <w:r>
+        <w:rPr>
+          <w:rFonts w:ascii="Times New Roman" w:hAnsi="Times New Roman" w:cs="Times New Roman"/>
+          <w:b/>
+          <w:sz w:val="24"/>
+          <w:szCs w:val="24"/>
+        </w:rPr>
+        <w:tab/>
+      </w:r>
+      <w:r>
+        <w:rPr>
+          <w:rFonts w:ascii="Times New Roman" w:hAnsi="Times New Roman" w:cs="Times New Roman"/>
+          <w:sz w:val="24"/>
+          <w:szCs w:val="24"/>
+        </w:rPr>
+        <w:t>Frank needs to take his girlfriend to a pub on a Saturday night. He decides to use the POWER ENJoy service. As he is a registered user, he reserves an available car. But his girlfriend arrives late. Also, so it has been more than an hour since he made the reservation</w:t>
+      </w:r>
+      <w:r>
+        <w:rPr>
+          <w:rFonts w:ascii="Times New Roman" w:hAnsi="Times New Roman" w:cs="Times New Roman"/>
+          <w:sz w:val="24"/>
+          <w:szCs w:val="24"/>
+        </w:rPr>
+        <w:t xml:space="preserve"> and did not pick the reserved car</w:t>
+      </w:r>
+      <w:r>
+        <w:rPr>
+          <w:rFonts w:ascii="Times New Roman" w:hAnsi="Times New Roman" w:cs="Times New Roman"/>
+          <w:sz w:val="24"/>
+          <w:szCs w:val="24"/>
+        </w:rPr>
+        <w:t xml:space="preserve">. Hence he is </w:t>
+      </w:r>
+      <w:r>
+        <w:rPr>
+          <w:rFonts w:ascii="Times New Roman" w:hAnsi="Times New Roman" w:cs="Times New Roman"/>
+          <w:sz w:val="24"/>
+          <w:szCs w:val="24"/>
+        </w:rPr>
+        <w:t>charged or penalized with 1 EUR and the reservation he made has been expired. So, Frank needs to start the process again.</w:t>
+      </w:r>
+    </w:p>
+    <w:p>
+      <w:pPr>
+        <w:rPr>
+          <w:rFonts w:ascii="Times New Roman" w:hAnsi="Times New Roman" w:cs="Times New Roman"/>
+          <w:sz w:val="24"/>
+          <w:szCs w:val="24"/>
+        </w:rPr>
+      </w:pPr>
+    </w:p>
+    <w:p>
+      <w:pPr>
+        <w:rPr>
+          <w:rFonts w:ascii="Times New Roman" w:hAnsi="Times New Roman" w:cs="Times New Roman"/>
+          <w:b/>
+          <w:sz w:val="24"/>
+          <w:szCs w:val="24"/>
+        </w:rPr>
+      </w:pPr>
+    </w:p>
+    <w:p>
+      <w:pPr>
+        <w:rPr>
+          <w:rFonts w:ascii="Times New Roman" w:hAnsi="Times New Roman" w:cs="Times New Roman"/>
+          <w:b/>
+          <w:sz w:val="24"/>
+          <w:szCs w:val="24"/>
+        </w:rPr>
+      </w:pPr>
+      <w:r>
+        <w:rPr>
+          <w:rFonts w:ascii="Times New Roman" w:hAnsi="Times New Roman" w:cs="Times New Roman"/>
+          <w:b/>
+          <w:sz w:val="24"/>
+          <w:szCs w:val="24"/>
+        </w:rPr>
+        <w:t>Scenario 6:</w:t>
+      </w:r>
+    </w:p>
+    <w:p>
+      <w:pPr>
+        <w:rPr>
+          <w:rFonts w:ascii="Times New Roman" w:hAnsi="Times New Roman" w:cs="Times New Roman"/>
+          <w:sz w:val="24"/>
+          <w:szCs w:val="24"/>
+        </w:rPr>
+      </w:pPr>
+      <w:r>
+        <w:rPr>
+          <w:rFonts w:ascii="Times New Roman" w:hAnsi="Times New Roman" w:cs="Times New Roman"/>
+          <w:b/>
+          <w:sz w:val="24"/>
+          <w:szCs w:val="24"/>
+        </w:rPr>
+        <w:tab/>
+      </w:r>
+      <w:r>
+        <w:rPr>
+          <w:rFonts w:ascii="Times New Roman" w:hAnsi="Times New Roman" w:cs="Times New Roman"/>
+          <w:sz w:val="24"/>
+          <w:szCs w:val="24"/>
+        </w:rPr>
+        <w:t xml:space="preserve">James </w:t>
+      </w:r>
+      <w:r>
+        <w:rPr>
+          <w:rFonts w:ascii="Times New Roman" w:hAnsi="Times New Roman" w:cs="Times New Roman"/>
+          <w:sz w:val="24"/>
+          <w:szCs w:val="24"/>
+        </w:rPr>
+        <w:t>is a registered user to the POWER ENJoy service</w:t>
+      </w:r>
+      <w:r>
+        <w:rPr>
+          <w:rFonts w:ascii="Times New Roman" w:hAnsi="Times New Roman" w:cs="Times New Roman"/>
+          <w:sz w:val="24"/>
+          <w:szCs w:val="24"/>
+        </w:rPr>
+        <w:t>.</w:t>
+      </w:r>
+      <w:r>
+        <w:rPr>
+          <w:rFonts w:ascii="Times New Roman" w:hAnsi="Times New Roman" w:cs="Times New Roman"/>
+          <w:sz w:val="24"/>
+          <w:szCs w:val="24"/>
+        </w:rPr>
+        <w:t xml:space="preserve"> He has gone to Lugano (Switzerland) for a business visit.</w:t>
+      </w:r>
+      <w:r>
+        <w:rPr>
+          <w:rFonts w:ascii="Times New Roman" w:hAnsi="Times New Roman" w:cs="Times New Roman"/>
+          <w:sz w:val="24"/>
+          <w:szCs w:val="24"/>
+        </w:rPr>
+        <w:t xml:space="preserve"> He </w:t>
+      </w:r>
+      <w:r>
+        <w:rPr>
+          <w:rFonts w:ascii="Times New Roman" w:hAnsi="Times New Roman" w:cs="Times New Roman"/>
+          <w:sz w:val="24"/>
+          <w:szCs w:val="24"/>
+        </w:rPr>
+        <w:t>has found POWER ENJoy to be cheap</w:t>
+      </w:r>
+      <w:r>
+        <w:rPr>
+          <w:rFonts w:ascii="Times New Roman" w:hAnsi="Times New Roman" w:cs="Times New Roman"/>
+          <w:sz w:val="24"/>
+          <w:szCs w:val="24"/>
+        </w:rPr>
+        <w:t>er than the train</w:t>
+      </w:r>
+      <w:r>
+        <w:rPr>
+          <w:rFonts w:ascii="Times New Roman" w:hAnsi="Times New Roman" w:cs="Times New Roman"/>
+          <w:sz w:val="24"/>
+          <w:szCs w:val="24"/>
+        </w:rPr>
+        <w:t xml:space="preserve"> and </w:t>
+      </w:r>
+      <w:r>
+        <w:rPr>
+          <w:rFonts w:ascii="Times New Roman" w:hAnsi="Times New Roman" w:cs="Times New Roman"/>
+          <w:sz w:val="24"/>
+          <w:szCs w:val="24"/>
+        </w:rPr>
+        <w:t xml:space="preserve">decides to reserve an available car from </w:t>
+      </w:r>
+      <w:r>
+        <w:rPr>
+          <w:rFonts w:ascii="Times New Roman" w:hAnsi="Times New Roman" w:cs="Times New Roman"/>
+          <w:sz w:val="24"/>
+          <w:szCs w:val="24"/>
+        </w:rPr>
+        <w:t>Lugano (Swiss)</w:t>
+      </w:r>
+      <w:r>
+        <w:rPr>
+          <w:rFonts w:ascii="Times New Roman" w:hAnsi="Times New Roman" w:cs="Times New Roman"/>
+          <w:sz w:val="24"/>
+          <w:szCs w:val="24"/>
+        </w:rPr>
+        <w:t xml:space="preserve"> </w:t>
+      </w:r>
+      <w:r>
+        <w:rPr>
+          <w:rFonts w:ascii="Times New Roman" w:hAnsi="Times New Roman" w:cs="Times New Roman"/>
+          <w:sz w:val="24"/>
+          <w:szCs w:val="24"/>
+        </w:rPr>
+        <w:t>to</w:t>
+      </w:r>
+      <w:r>
+        <w:rPr>
+          <w:rFonts w:ascii="Times New Roman" w:hAnsi="Times New Roman" w:cs="Times New Roman"/>
+          <w:sz w:val="24"/>
+          <w:szCs w:val="24"/>
+        </w:rPr>
+        <w:t xml:space="preserve"> </w:t>
+      </w:r>
+      <w:r>
+        <w:rPr>
+          <w:rFonts w:ascii="Times New Roman" w:hAnsi="Times New Roman" w:cs="Times New Roman"/>
+          <w:sz w:val="24"/>
+          <w:szCs w:val="24"/>
+        </w:rPr>
+        <w:t>Milan</w:t>
+      </w:r>
+      <w:r>
+        <w:rPr>
+          <w:rFonts w:ascii="Times New Roman" w:hAnsi="Times New Roman" w:cs="Times New Roman"/>
+          <w:sz w:val="24"/>
+          <w:szCs w:val="24"/>
+        </w:rPr>
+        <w:t xml:space="preserve"> (Italy), which is a cross country travel.</w:t>
+      </w:r>
+      <w:r>
+        <w:rPr>
+          <w:rFonts w:ascii="Times New Roman" w:hAnsi="Times New Roman" w:cs="Times New Roman"/>
+          <w:sz w:val="24"/>
+          <w:szCs w:val="24"/>
+        </w:rPr>
+        <w:t xml:space="preserve"> When he </w:t>
+      </w:r>
+      <w:r>
+        <w:rPr>
+          <w:rFonts w:ascii="Times New Roman" w:hAnsi="Times New Roman" w:cs="Times New Roman"/>
+          <w:sz w:val="24"/>
+          <w:szCs w:val="24"/>
+        </w:rPr>
+        <w:t>searches for the available cars</w:t>
+      </w:r>
+      <w:r>
+        <w:rPr>
+          <w:rFonts w:ascii="Times New Roman" w:hAnsi="Times New Roman" w:cs="Times New Roman"/>
+          <w:sz w:val="24"/>
+          <w:szCs w:val="24"/>
+        </w:rPr>
+        <w:t xml:space="preserve"> to make a reservation</w:t>
+      </w:r>
+      <w:r>
+        <w:rPr>
+          <w:rFonts w:ascii="Times New Roman" w:hAnsi="Times New Roman" w:cs="Times New Roman"/>
+          <w:sz w:val="24"/>
+          <w:szCs w:val="24"/>
+        </w:rPr>
+        <w:t xml:space="preserve">, he is not able to spot any cars, in his geographical region as POWER ENJoy restricts cross country travel which are against its </w:t>
+      </w:r>
+      <w:r>
+        <w:rPr>
+          <w:rFonts w:ascii="Times New Roman" w:hAnsi="Times New Roman" w:cs="Times New Roman"/>
+          <w:sz w:val="24"/>
+          <w:szCs w:val="24"/>
+        </w:rPr>
+        <w:t>terms and conditions</w:t>
+      </w:r>
+      <w:r>
+        <w:rPr>
+          <w:rFonts w:ascii="Times New Roman" w:hAnsi="Times New Roman" w:cs="Times New Roman"/>
+          <w:sz w:val="24"/>
+          <w:szCs w:val="24"/>
+        </w:rPr>
+        <w:t>.</w:t>
+      </w:r>
+    </w:p>
+    <w:p>
+      <w:pPr>
+        <w:rPr>
+          <w:rFonts w:ascii="Times New Roman" w:hAnsi="Times New Roman" w:cs="Times New Roman"/>
+          <w:b/>
+          <w:sz w:val="24"/>
+          <w:szCs w:val="24"/>
+        </w:rPr>
+      </w:pPr>
+      <w:r>
+        <w:rPr>
+          <w:rFonts w:ascii="Times New Roman" w:hAnsi="Times New Roman" w:cs="Times New Roman"/>
+          <w:b/>
+          <w:sz w:val="24"/>
+          <w:szCs w:val="24"/>
+        </w:rPr>
+        <w:t>Scenario 7:</w:t>
+      </w:r>
+    </w:p>
+    <w:p>
+      <w:pPr>
+        <w:rPr>
+          <w:rFonts w:ascii="Times New Roman" w:hAnsi="Times New Roman" w:cs="Times New Roman"/>
+          <w:sz w:val="24"/>
+          <w:szCs w:val="24"/>
+        </w:rPr>
+      </w:pPr>
+      <w:r>
+        <w:rPr>
+          <w:rFonts w:ascii="Times New Roman" w:hAnsi="Times New Roman" w:cs="Times New Roman"/>
+          <w:b/>
+          <w:sz w:val="24"/>
+          <w:szCs w:val="24"/>
+        </w:rPr>
+        <w:lastRenderedPageBreak/>
+        <w:tab/>
+      </w:r>
+      <w:r>
+        <w:rPr>
+          <w:rFonts w:ascii="Times New Roman" w:hAnsi="Times New Roman" w:cs="Times New Roman"/>
+          <w:sz w:val="24"/>
+          <w:szCs w:val="24"/>
+        </w:rPr>
+        <w:t xml:space="preserve">James wants to save money and hence he activates the money saving option. As he is a registered user, he selects his destination and selects an available car. He is notified from the system about the station where he needs to park the reserved car </w:t>
+      </w:r>
+      <w:proofErr w:type="gramStart"/>
+      <w:r>
+        <w:rPr>
+          <w:rFonts w:ascii="Times New Roman" w:hAnsi="Times New Roman" w:cs="Times New Roman"/>
+          <w:sz w:val="24"/>
+          <w:szCs w:val="24"/>
+        </w:rPr>
+        <w:t>in order to</w:t>
+      </w:r>
+      <w:proofErr w:type="gramEnd"/>
+      <w:r>
+        <w:rPr>
+          <w:rFonts w:ascii="Times New Roman" w:hAnsi="Times New Roman" w:cs="Times New Roman"/>
+          <w:sz w:val="24"/>
+          <w:szCs w:val="24"/>
+        </w:rPr>
+        <w:t xml:space="preserve"> avail the discount. But, in a hurry, James leaves the reserved car in a safe area and ends the ride. </w:t>
+      </w:r>
+      <w:r>
+        <w:rPr>
+          <w:rFonts w:ascii="Times New Roman" w:hAnsi="Times New Roman" w:cs="Times New Roman"/>
+          <w:sz w:val="24"/>
+          <w:szCs w:val="24"/>
+        </w:rPr>
+        <w:t>Thus</w:t>
+      </w:r>
+      <w:r>
+        <w:rPr>
+          <w:rFonts w:ascii="Times New Roman" w:hAnsi="Times New Roman" w:cs="Times New Roman"/>
+          <w:sz w:val="24"/>
+          <w:szCs w:val="24"/>
+        </w:rPr>
+        <w:t>, he did not receive any discount in his final charge after the end of his ride.</w:t>
+      </w:r>
+    </w:p>
+    <w:p>
+      <w:pPr>
+        <w:rPr>
+          <w:rFonts w:ascii="Times New Roman" w:hAnsi="Times New Roman" w:cs="Times New Roman"/>
+          <w:b/>
+          <w:sz w:val="24"/>
+          <w:szCs w:val="24"/>
+        </w:rPr>
+      </w:pPr>
+    </w:p>
+    <w:p>
+      <w:pPr>
+        <w:rPr>
+          <w:rFonts w:ascii="Times New Roman" w:hAnsi="Times New Roman" w:cs="Times New Roman"/>
+          <w:b/>
+          <w:sz w:val="24"/>
+          <w:szCs w:val="24"/>
+        </w:rPr>
+      </w:pPr>
+      <w:r>
+        <w:rPr>
+          <w:rFonts w:ascii="Times New Roman" w:hAnsi="Times New Roman" w:cs="Times New Roman"/>
+          <w:b/>
+          <w:sz w:val="24"/>
+          <w:szCs w:val="24"/>
+        </w:rPr>
+        <w:t>Scenario 8:</w:t>
+      </w:r>
+    </w:p>
+    <w:p>
+      <w:pPr>
+        <w:ind w:firstLine="720"/>
+        <w:rPr>
+          <w:rFonts w:ascii="Times New Roman" w:hAnsi="Times New Roman" w:cs="Times New Roman"/>
+          <w:b/>
+          <w:sz w:val="24"/>
+          <w:szCs w:val="24"/>
+        </w:rPr>
+      </w:pPr>
+      <w:r>
+        <w:rPr>
+          <w:rFonts w:ascii="Times New Roman" w:hAnsi="Times New Roman" w:cs="Times New Roman"/>
+          <w:sz w:val="24"/>
+          <w:szCs w:val="24"/>
+        </w:rPr>
+        <w:t>Mr. Potter is a guest to the POWER ENJoy service and he wants to register himself to make a ride when he needs. He uploads all the mandatory documents in the webpage and registers himself after completing the payment successfully. He reserves an available car and travels more than the amount which he has paid while registering.</w:t>
+      </w:r>
+      <w:r>
+        <w:rPr>
+          <w:rFonts w:ascii="Times New Roman" w:hAnsi="Times New Roman" w:cs="Times New Roman"/>
+          <w:sz w:val="24"/>
+          <w:szCs w:val="24"/>
+        </w:rPr>
+        <w:t xml:space="preserve"> He parks the reserved car in a safe area and ends his ride. Mr. Potter is notified by the system that he must pay the balance by three days from the end of the ride or else his documents (Driving license, codice fiscale, etc.) will be sent or notified to the local police, stating the issue and serious action will be taken against him as per </w:t>
+      </w:r>
+      <w:r>
+        <w:rPr>
+          <w:rFonts w:ascii="Times New Roman" w:hAnsi="Times New Roman" w:cs="Times New Roman"/>
+          <w:sz w:val="24"/>
+          <w:szCs w:val="24"/>
+        </w:rPr>
+        <w:t xml:space="preserve">the </w:t>
+      </w:r>
+      <w:r>
+        <w:rPr>
+          <w:rFonts w:ascii="Times New Roman" w:hAnsi="Times New Roman" w:cs="Times New Roman"/>
+          <w:sz w:val="24"/>
+          <w:szCs w:val="24"/>
+        </w:rPr>
+        <w:t>law. Also, he loses the privilege of being a prestigious member of POWER ENJoy and its services.</w:t>
+      </w:r>
+    </w:p>
+    <w:p>
+      <w:pPr>
+        <w:rPr>
+          <w:rFonts w:ascii="Times New Roman" w:hAnsi="Times New Roman" w:cs="Times New Roman"/>
+          <w:sz w:val="24"/>
+          <w:szCs w:val="24"/>
+        </w:rPr>
+      </w:pPr>
+    </w:p>
     <w:sectPr>
       <w:pgSz w:w="12240" w:h="15840"/>
       <w:pgMar w:top="1440" w:right="1440" w:bottom="1440" w:left="1440" w:header="720" w:footer="720" w:gutter="0"/>

</xml_diff>